<commit_message>
Projeto finalizado - atualização no artigo
</commit_message>
<xml_diff>
--- a/Artigo ULA - Cicero, Gustavo e Rafael.docx
+++ b/Artigo ULA - Cicero, Gustavo e Rafael.docx
@@ -237,35 +237,7 @@
         <w:rPr>
           <w:lang w:val="pt-BR"/>
         </w:rPr>
-        <w:t xml:space="preserve">Neste trabalho de Sistemas Digitais tivemos que realizar a criação e implementação de uma Unidade Lógica Aritmética (ULA) nas plataformas </w:t>
-      </w:r>
-      <w:proofErr w:type="spellStart"/>
-      <w:r>
-        <w:rPr>
-          <w:lang w:val="pt-BR"/>
-        </w:rPr>
-        <w:t>Logisim</w:t>
-      </w:r>
-      <w:proofErr w:type="spellEnd"/>
-      <w:r>
-        <w:rPr>
-          <w:lang w:val="pt-BR"/>
-        </w:rPr>
-        <w:t xml:space="preserve"> e </w:t>
-      </w:r>
-      <w:proofErr w:type="spellStart"/>
-      <w:r>
-        <w:rPr>
-          <w:lang w:val="pt-BR"/>
-        </w:rPr>
-        <w:t>Tinkercad</w:t>
-      </w:r>
-      <w:proofErr w:type="spellEnd"/>
-      <w:r>
-        <w:rPr>
-          <w:lang w:val="pt-BR"/>
-        </w:rPr>
-        <w:t>. Na criação da ULA tínhamos quatro operações lógicas obrigatórias para serem adicionadas, AND, OR, soma e subtração. No decorrer deste artigo será possível entender todas as implementações realizadas nesse processo.</w:t>
+        <w:t>Neste trabalho de Sistemas Digitais tivemos que realizar a criação e implementação de uma Unidade Lógica Aritmética (ULA) nas plataformas Logisim e Tinkercad. Na criação da ULA tínhamos quatro operações lógicas obrigatórias para serem adicionadas, AND, OR, soma e subtração. No decorrer deste artigo será possível entender todas as implementações realizadas nesse processo.</w:t>
       </w:r>
     </w:p>
     <w:p>
@@ -495,19 +467,8 @@
           <w:color w:val="000000"/>
           <w:lang w:val="pt-BR"/>
         </w:rPr>
-        <w:t xml:space="preserve">Implementação do somador no </w:t>
-      </w:r>
-      <w:proofErr w:type="spellStart"/>
-      <w:r>
-        <w:rPr>
-          <w:i/>
-          <w:iCs/>
-          <w:color w:val="000000"/>
-          <w:lang w:val="pt-BR"/>
-        </w:rPr>
-        <w:t>Logisim</w:t>
-      </w:r>
-      <w:proofErr w:type="spellEnd"/>
+        <w:t>Implementação do somador no Logisim</w:t>
+      </w:r>
     </w:p>
     <w:p>
       <w:pPr>
@@ -674,190 +635,28 @@
           <w:sz w:val="20"/>
           <w:szCs w:val="20"/>
         </w:rPr>
-        <w:t xml:space="preserve">Na tabela verdade, A e B se trataria dos 2 bits que se deseja somar. O </w:t>
-      </w:r>
-      <w:proofErr w:type="spellStart"/>
-      <w:r>
+        <w:t>Na tabela verdade, A e B se trataria dos 2 bits que se deseja somar. O Carry in (Cin) é o transporte que vem da soma feita anteriormente. Quando fizemos 1 + 1 em binário o resultado é 10, ao somar bit por bit de um valor, entretanto, a soma daqueles dois bits fica em 0, enquanto 1 é transportado para o próximo bit de maior valor (Cout). </w:t>
+      </w:r>
+    </w:p>
+    <w:p>
+      <w:pPr>
+        <w:pStyle w:val="NormalWeb"/>
+        <w:spacing w:before="0" w:beforeAutospacing="0" w:after="0" w:afterAutospacing="0"/>
+        <w:ind w:firstLine="720"/>
+        <w:jc w:val="both"/>
         <w:rPr>
           <w:color w:val="000000"/>
           <w:sz w:val="20"/>
           <w:szCs w:val="20"/>
         </w:rPr>
-        <w:t>Carry</w:t>
-      </w:r>
-      <w:proofErr w:type="spellEnd"/>
+      </w:pPr>
       <w:r>
         <w:rPr>
           <w:color w:val="000000"/>
           <w:sz w:val="20"/>
           <w:szCs w:val="20"/>
         </w:rPr>
-        <w:t xml:space="preserve"> in (</w:t>
-      </w:r>
-      <w:proofErr w:type="spellStart"/>
-      <w:r>
-        <w:rPr>
-          <w:color w:val="000000"/>
-          <w:sz w:val="20"/>
-          <w:szCs w:val="20"/>
-        </w:rPr>
-        <w:t>Cin</w:t>
-      </w:r>
-      <w:proofErr w:type="spellEnd"/>
-      <w:r>
-        <w:rPr>
-          <w:color w:val="000000"/>
-          <w:sz w:val="20"/>
-          <w:szCs w:val="20"/>
-        </w:rPr>
-        <w:t>) é o transporte que vem da soma feita anteriormente. Quando fizemos 1 + 1 em binário o resultado é 10, ao somar bit por bit de um valor, entretanto, a soma daqueles dois bits fica em 0, enquanto 1 é transportado para o próximo bit de maior valor (</w:t>
-      </w:r>
-      <w:proofErr w:type="spellStart"/>
-      <w:r>
-        <w:rPr>
-          <w:color w:val="000000"/>
-          <w:sz w:val="20"/>
-          <w:szCs w:val="20"/>
-        </w:rPr>
-        <w:t>Cout</w:t>
-      </w:r>
-      <w:proofErr w:type="spellEnd"/>
-      <w:r>
-        <w:rPr>
-          <w:color w:val="000000"/>
-          <w:sz w:val="20"/>
-          <w:szCs w:val="20"/>
-        </w:rPr>
-        <w:t>). </w:t>
-      </w:r>
-    </w:p>
-    <w:p>
-      <w:pPr>
-        <w:pStyle w:val="NormalWeb"/>
-        <w:spacing w:before="0" w:beforeAutospacing="0" w:after="0" w:afterAutospacing="0"/>
-        <w:ind w:firstLine="720"/>
-        <w:jc w:val="both"/>
-        <w:rPr>
-          <w:color w:val="000000"/>
-          <w:sz w:val="20"/>
-          <w:szCs w:val="20"/>
-        </w:rPr>
-      </w:pPr>
-      <w:r>
-        <w:rPr>
-          <w:color w:val="000000"/>
-          <w:sz w:val="20"/>
-          <w:szCs w:val="20"/>
-        </w:rPr>
-        <w:t xml:space="preserve">Quando se trata de soma entre números binários, na tabela verdade, nota-se que o valor final da soma que aparece no output é como se fosse o resultado de uma lógica XOR entre A, B e </w:t>
-      </w:r>
-      <w:proofErr w:type="spellStart"/>
-      <w:r>
-        <w:rPr>
-          <w:color w:val="000000"/>
-          <w:sz w:val="20"/>
-          <w:szCs w:val="20"/>
-        </w:rPr>
-        <w:t>Carry</w:t>
-      </w:r>
-      <w:proofErr w:type="spellEnd"/>
-      <w:r>
-        <w:rPr>
-          <w:color w:val="000000"/>
-          <w:sz w:val="20"/>
-          <w:szCs w:val="20"/>
-        </w:rPr>
-        <w:t xml:space="preserve"> in. Logo, um somador possui uma porta XOR para soma de A e B e depois o uma XOR do resultado dessa com o valor de </w:t>
-      </w:r>
-      <w:proofErr w:type="spellStart"/>
-      <w:r>
-        <w:rPr>
-          <w:color w:val="000000"/>
-          <w:sz w:val="20"/>
-          <w:szCs w:val="20"/>
-        </w:rPr>
-        <w:t>Carry</w:t>
-      </w:r>
-      <w:proofErr w:type="spellEnd"/>
-      <w:r>
-        <w:rPr>
-          <w:color w:val="000000"/>
-          <w:sz w:val="20"/>
-          <w:szCs w:val="20"/>
-        </w:rPr>
-        <w:t xml:space="preserve"> in que viria como </w:t>
-      </w:r>
-      <w:proofErr w:type="spellStart"/>
-      <w:r>
-        <w:rPr>
-          <w:color w:val="000000"/>
-          <w:sz w:val="20"/>
-          <w:szCs w:val="20"/>
-        </w:rPr>
-        <w:t>Carry</w:t>
-      </w:r>
-      <w:proofErr w:type="spellEnd"/>
-      <w:r>
-        <w:rPr>
-          <w:color w:val="000000"/>
-          <w:sz w:val="20"/>
-          <w:szCs w:val="20"/>
-        </w:rPr>
-        <w:t xml:space="preserve"> out de uma soma anterior. Caso não haja valor transportado da soma anterior, o </w:t>
-      </w:r>
-      <w:proofErr w:type="spellStart"/>
-      <w:r>
-        <w:rPr>
-          <w:color w:val="000000"/>
-          <w:sz w:val="20"/>
-          <w:szCs w:val="20"/>
-        </w:rPr>
-        <w:t>Cin</w:t>
-      </w:r>
-      <w:proofErr w:type="spellEnd"/>
-      <w:r>
-        <w:rPr>
-          <w:color w:val="000000"/>
-          <w:sz w:val="20"/>
-          <w:szCs w:val="20"/>
-        </w:rPr>
-        <w:t xml:space="preserve"> seria 0. Além da soma, faltaria calcular o </w:t>
-      </w:r>
-      <w:proofErr w:type="spellStart"/>
-      <w:r>
-        <w:rPr>
-          <w:color w:val="000000"/>
-          <w:sz w:val="20"/>
-          <w:szCs w:val="20"/>
-        </w:rPr>
-        <w:t>Carry</w:t>
-      </w:r>
-      <w:proofErr w:type="spellEnd"/>
-      <w:r>
-        <w:rPr>
-          <w:color w:val="000000"/>
-          <w:sz w:val="20"/>
-          <w:szCs w:val="20"/>
-        </w:rPr>
-        <w:t xml:space="preserve"> out, ou seja, aquilo que esta soma passaria como transporte para uma próxima fase. Para isso, é possível notar que a lógica por trás do </w:t>
-      </w:r>
-      <w:proofErr w:type="spellStart"/>
-      <w:r>
-        <w:rPr>
-          <w:color w:val="000000"/>
-          <w:sz w:val="20"/>
-          <w:szCs w:val="20"/>
-        </w:rPr>
-        <w:t>Carry</w:t>
-      </w:r>
-      <w:proofErr w:type="spellEnd"/>
-      <w:r>
-        <w:rPr>
-          <w:color w:val="000000"/>
-          <w:sz w:val="20"/>
-          <w:szCs w:val="20"/>
-        </w:rPr>
-        <w:t xml:space="preserve"> out na tabela verdade é o mesmo da porta AND, ou entre A e B, ou entre a soma deles com o Cin.</w:t>
+        <w:t>Quando se trata de soma entre números binários, na tabela verdade, nota-se que o valor final da soma que aparece no output é como se fosse o resultado de uma lógica XOR entre A, B e Carry in. Logo, um somador possui uma porta XOR para soma de A e B e depois o uma XOR do resultado dessa com o valor de Carry in que viria como Carry out de uma soma anterior. Caso não haja valor transportado da soma anterior, o Cin seria 0. Além da soma, faltaria calcular o Carry out, ou seja, aquilo que esta soma passaria como transporte para uma próxima fase. Para isso, é possível notar que a lógica por trás do Carry out na tabela verdade é o mesmo da porta AND, ou entre A e B, ou entre a soma deles com o Cin.</w:t>
       </w:r>
     </w:p>
     <w:p>
@@ -947,13 +746,8 @@
         </w:rPr>
       </w:pPr>
       <w:r>
-        <w:t xml:space="preserve">Captura de tela do somador no </w:t>
-      </w:r>
-      <w:proofErr w:type="spellStart"/>
-      <w:r>
-        <w:t>Logisim</w:t>
-      </w:r>
-      <w:proofErr w:type="spellEnd"/>
+        <w:t>Captura de tela do somador no Logisim</w:t>
+      </w:r>
     </w:p>
     <w:p>
       <w:pPr>
@@ -998,61 +792,7 @@
           <w:szCs w:val="20"/>
         </w:rPr>
         <w:lastRenderedPageBreak/>
-        <w:t xml:space="preserve">somador de mais bits está aí, já que o </w:t>
-      </w:r>
-      <w:proofErr w:type="spellStart"/>
-      <w:r>
-        <w:rPr>
-          <w:color w:val="000000"/>
-          <w:sz w:val="20"/>
-          <w:szCs w:val="20"/>
-        </w:rPr>
-        <w:t>Carry</w:t>
-      </w:r>
-      <w:proofErr w:type="spellEnd"/>
-      <w:r>
-        <w:rPr>
-          <w:color w:val="000000"/>
-          <w:sz w:val="20"/>
-          <w:szCs w:val="20"/>
-        </w:rPr>
-        <w:t xml:space="preserve"> out da soma de um algarismo entra como </w:t>
-      </w:r>
-      <w:proofErr w:type="spellStart"/>
-      <w:r>
-        <w:rPr>
-          <w:color w:val="000000"/>
-          <w:sz w:val="20"/>
-          <w:szCs w:val="20"/>
-        </w:rPr>
-        <w:t>Carry</w:t>
-      </w:r>
-      <w:proofErr w:type="spellEnd"/>
-      <w:r>
-        <w:rPr>
-          <w:color w:val="000000"/>
-          <w:sz w:val="20"/>
-          <w:szCs w:val="20"/>
-        </w:rPr>
-        <w:t xml:space="preserve"> in da soma do próximo algarismo (de valor mais alto). Caso o </w:t>
-      </w:r>
-      <w:proofErr w:type="spellStart"/>
-      <w:r>
-        <w:rPr>
-          <w:color w:val="000000"/>
-          <w:sz w:val="20"/>
-          <w:szCs w:val="20"/>
-        </w:rPr>
-        <w:t>Carry</w:t>
-      </w:r>
-      <w:proofErr w:type="spellEnd"/>
-      <w:r>
-        <w:rPr>
-          <w:color w:val="000000"/>
-          <w:sz w:val="20"/>
-          <w:szCs w:val="20"/>
-        </w:rPr>
-        <w:t xml:space="preserve"> out dos MSB dos números a serem somados tenha 1 como resultado, o resultado se trata de um número de 5 bits, sendo esse número transportado o MSB da resposta.</w:t>
+        <w:t>somador de mais bits está aí, já que o Carry out da soma de um algarismo entra como Carry in da soma do próximo algarismo (de valor mais alto). Caso o Carry out dos MSB dos números a serem somados tenha 1 como resultado, o resultado se trata de um número de 5 bits, sendo esse número transportado o MSB da resposta.</w:t>
       </w:r>
       <w:r>
         <w:rPr>
@@ -1099,7 +839,6 @@
         </w:rPr>
         <w:t xml:space="preserve">Implementação do somador no </w:t>
       </w:r>
-      <w:proofErr w:type="spellStart"/>
       <w:r>
         <w:rPr>
           <w:i/>
@@ -1109,7 +848,6 @@
         </w:rPr>
         <w:t>Tinkercad</w:t>
       </w:r>
-      <w:proofErr w:type="spellEnd"/>
     </w:p>
     <w:p>
       <w:pPr>
@@ -1117,23 +855,7 @@
         <w:jc w:val="both"/>
       </w:pPr>
       <w:r>
-        <w:t xml:space="preserve">Após nossa equipe ter desenvolvido o circuito teórico no </w:t>
-      </w:r>
-      <w:proofErr w:type="spellStart"/>
-      <w:r>
-        <w:t>Logisim</w:t>
-      </w:r>
-      <w:proofErr w:type="spellEnd"/>
-      <w:r>
-        <w:t xml:space="preserve">, começamos a parte de transporte do mesmo para o simulador </w:t>
-      </w:r>
-      <w:proofErr w:type="spellStart"/>
-      <w:r>
-        <w:t>Tinkercad</w:t>
-      </w:r>
-      <w:proofErr w:type="spellEnd"/>
-      <w:r>
-        <w:t>.</w:t>
+        <w:t>Após nossa equipe ter desenvolvido o circuito teórico no Logisim, começamos a parte de transporte do mesmo para o simulador Tinkercad.</w:t>
       </w:r>
     </w:p>
     <w:p>
@@ -1147,15 +869,7 @@
         <w:jc w:val="both"/>
       </w:pPr>
       <w:r>
-        <w:t xml:space="preserve">Para recriar o circuito somador teórico no </w:t>
-      </w:r>
-      <w:proofErr w:type="spellStart"/>
-      <w:r>
-        <w:t>Tinkercad</w:t>
-      </w:r>
-      <w:proofErr w:type="spellEnd"/>
-      <w:r>
-        <w:t xml:space="preserve"> foram usados os seguintes componentes:</w:t>
+        <w:t>Para recriar o circuito somador teórico no Tinkercad foram usados os seguintes componentes:</w:t>
       </w:r>
     </w:p>
     <w:p>
@@ -1233,15 +947,7 @@
         <w:jc w:val="both"/>
       </w:pPr>
       <w:r>
-        <w:t xml:space="preserve">Portas </w:t>
-      </w:r>
-      <w:proofErr w:type="spellStart"/>
-      <w:r>
-        <w:t>quad</w:t>
-      </w:r>
-      <w:proofErr w:type="spellEnd"/>
-      <w:r>
-        <w:t xml:space="preserve"> XOR 74HC86;</w:t>
+        <w:t>Portas quad XOR 74HC86;</w:t>
       </w:r>
     </w:p>
     <w:p>
@@ -1254,15 +960,7 @@
         <w:jc w:val="both"/>
       </w:pPr>
       <w:r>
-        <w:t xml:space="preserve">Portas </w:t>
-      </w:r>
-      <w:proofErr w:type="spellStart"/>
-      <w:r>
-        <w:t>quad</w:t>
-      </w:r>
-      <w:proofErr w:type="spellEnd"/>
-      <w:r>
-        <w:t xml:space="preserve"> AND 74HC08;</w:t>
+        <w:t>Portas quad AND 74HC08;</w:t>
       </w:r>
     </w:p>
     <w:p>
@@ -1275,15 +973,7 @@
         <w:jc w:val="both"/>
       </w:pPr>
       <w:r>
-        <w:t xml:space="preserve">Porta </w:t>
-      </w:r>
-      <w:proofErr w:type="spellStart"/>
-      <w:r>
-        <w:t>quad</w:t>
-      </w:r>
-      <w:proofErr w:type="spellEnd"/>
-      <w:r>
-        <w:t xml:space="preserve"> OR 74HC32.</w:t>
+        <w:t>Porta quad OR 74HC32.</w:t>
       </w:r>
     </w:p>
     <w:p>
@@ -1297,63 +987,23 @@
         <w:jc w:val="both"/>
       </w:pPr>
       <w:r>
-        <w:t xml:space="preserve">Começamos a montagem ligando os fios da fonte de energia nas linhas de positivo e negativo da placa de ensaio. Em seguida, conectamos dois </w:t>
-      </w:r>
-      <w:proofErr w:type="spellStart"/>
-      <w:r>
-        <w:t>DIPs</w:t>
-      </w:r>
-      <w:proofErr w:type="spellEnd"/>
-      <w:r>
-        <w:t xml:space="preserve"> na placa de ensaio para podermos fazer a inserção dos números que irão ser somados.</w:t>
-      </w:r>
-    </w:p>
-    <w:p>
-      <w:pPr>
-        <w:jc w:val="both"/>
-      </w:pPr>
-      <w:r>
-        <w:t xml:space="preserve">Na parte de cima dos </w:t>
-      </w:r>
-      <w:proofErr w:type="spellStart"/>
-      <w:r>
-        <w:t>DIPs</w:t>
-      </w:r>
-      <w:proofErr w:type="spellEnd"/>
-      <w:r>
-        <w:t xml:space="preserve">, ligamos cada uma das colunas das chaves dos </w:t>
-      </w:r>
-      <w:proofErr w:type="spellStart"/>
-      <w:r>
-        <w:t>DIPs</w:t>
-      </w:r>
-      <w:proofErr w:type="spellEnd"/>
-      <w:r>
-        <w:t xml:space="preserve"> na linha com corrente positiva, já na parte de baixo, utilizamos interruptores para conectar cada chave dos </w:t>
-      </w:r>
-      <w:proofErr w:type="spellStart"/>
-      <w:r>
-        <w:t>DIPs</w:t>
-      </w:r>
-      <w:proofErr w:type="spellEnd"/>
-      <w:r>
-        <w:t xml:space="preserve"> na linha com corrente negativa.</w:t>
-      </w:r>
-    </w:p>
-    <w:p>
-      <w:pPr>
-        <w:jc w:val="both"/>
-      </w:pPr>
-      <w:r>
-        <w:t xml:space="preserve">Inserimos todas as portas lógicas na placa de ensaio, formando uma linha ao lado dos </w:t>
-      </w:r>
-      <w:proofErr w:type="spellStart"/>
-      <w:r>
-        <w:t>DIPs</w:t>
-      </w:r>
-      <w:proofErr w:type="spellEnd"/>
-      <w:r>
-        <w:t xml:space="preserve">. As portas foram colocadas na seguinte ordem: 74HC86, 74HC08, 74HC86, 74HC08, 74HC32. </w:t>
+        <w:t>Começamos a montagem ligando os fios da fonte de energia nas linhas de positivo e negativo da placa de ensaio. Em seguida, conectamos dois DIPs na placa de ensaio para podermos fazer a inserção dos números que irão ser somados.</w:t>
+      </w:r>
+    </w:p>
+    <w:p>
+      <w:pPr>
+        <w:jc w:val="both"/>
+      </w:pPr>
+      <w:r>
+        <w:t>Na parte de cima dos DIPs, ligamos cada uma das colunas das chaves dos DIPs na linha com corrente positiva, já na parte de baixo, utilizamos interruptores para conectar cada chave dos DIPs na linha com corrente negativa.</w:t>
+      </w:r>
+    </w:p>
+    <w:p>
+      <w:pPr>
+        <w:jc w:val="both"/>
+      </w:pPr>
+      <w:r>
+        <w:t xml:space="preserve">Inserimos todas as portas lógicas na placa de ensaio, formando uma linha ao lado dos DIPs. As portas foram colocadas na seguinte ordem: 74HC86, 74HC08, 74HC86, 74HC08, 74HC32. </w:t>
       </w:r>
     </w:p>
     <w:p>
@@ -1563,23 +1213,7 @@
         <w:jc w:val="both"/>
       </w:pPr>
       <w:r>
-        <w:t xml:space="preserve">Começamos ligando a chave 4 de ambos os </w:t>
-      </w:r>
-      <w:proofErr w:type="spellStart"/>
-      <w:r>
-        <w:t>DIPs</w:t>
-      </w:r>
-      <w:proofErr w:type="spellEnd"/>
-      <w:r>
-        <w:t xml:space="preserve"> nas entradas 1 e 2 da porta XOR, respectivamente. Após isso, ligamos a saída dessa ligação, a qual é a porta 3, em outra porta de entrada XOR, que seria a porta 4. Então, adicionamos o terceiro DIP ao circuito, ligamos apenas a primeira chave. Esse DIP será usado como </w:t>
-      </w:r>
-      <w:proofErr w:type="spellStart"/>
-      <w:r>
-        <w:t>Cin</w:t>
-      </w:r>
-      <w:proofErr w:type="spellEnd"/>
-      <w:r>
-        <w:t xml:space="preserve"> no circuito. A parte de baixo da chave ligamos com a linha de corrente negativa e a parte de cima ligamos na outra entrada 5 da porta XOR.</w:t>
+        <w:t>Começamos ligando a chave 4 de ambos os DIPs nas entradas 1 e 2 da porta XOR, respectivamente. Após isso, ligamos a saída dessa ligação, a qual é a porta 3, em outra porta de entrada XOR, que seria a porta 4. Então, adicionamos o terceiro DIP ao circuito, ligamos apenas a primeira chave. Esse DIP será usado como Cin no circuito. A parte de baixo da chave ligamos com a linha de corrente negativa e a parte de cima ligamos na outra entrada 5 da porta XOR.</w:t>
       </w:r>
     </w:p>
     <w:p>
@@ -1597,15 +1231,7 @@
         <w:jc w:val="both"/>
       </w:pPr>
       <w:r>
-        <w:t xml:space="preserve">Após isso, ligamos a saída 3 da porta XOR na entrada 1 da porta AND. Com isso, ligamos a primeira chave do DIP que estamos usando como </w:t>
-      </w:r>
-      <w:proofErr w:type="spellStart"/>
-      <w:r>
-        <w:t>Cin</w:t>
-      </w:r>
-      <w:proofErr w:type="spellEnd"/>
-      <w:r>
-        <w:t xml:space="preserve"> na entrada 2 da porta AND.</w:t>
+        <w:t>Após isso, ligamos a saída 3 da porta XOR na entrada 1 da porta AND. Com isso, ligamos a primeira chave do DIP que estamos usando como Cin na entrada 2 da porta AND.</w:t>
       </w:r>
     </w:p>
     <w:p>
@@ -1614,15 +1240,7 @@
         <w:jc w:val="both"/>
       </w:pPr>
       <w:r>
-        <w:t xml:space="preserve">Ao mesmo tempo, ligamos as chaves 4 de ambos os </w:t>
-      </w:r>
-      <w:proofErr w:type="spellStart"/>
-      <w:r>
-        <w:t>DIPs</w:t>
-      </w:r>
-      <w:proofErr w:type="spellEnd"/>
-      <w:r>
-        <w:t xml:space="preserve"> nas entradas 4 e 5 da porta AND, então, as saídas 3 e 6 da porta AND são ligadas as entradas 1 e 2 da porta OR.</w:t>
+        <w:t>Ao mesmo tempo, ligamos as chaves 4 de ambos os DIPs nas entradas 4 e 5 da porta AND, então, as saídas 3 e 6 da porta AND são ligadas as entradas 1 e 2 da porta OR.</w:t>
       </w:r>
     </w:p>
     <w:p>
@@ -1631,15 +1249,7 @@
         <w:jc w:val="both"/>
       </w:pPr>
       <w:r>
-        <w:t xml:space="preserve">Prosseguimos para as chaves de número 3 dos </w:t>
-      </w:r>
-      <w:proofErr w:type="spellStart"/>
-      <w:r>
-        <w:t>DIPs</w:t>
-      </w:r>
-      <w:proofErr w:type="spellEnd"/>
-      <w:r>
-        <w:t>. Ligamos elas nas entradas 13 e 12 da porta XOR, respectivamente. Em seguida, ligamos a saída 11 na entrada 10 da porta XOR. Na entrada 9, ligaremos a saída 3 da porta OR. Ligamos, então, a saída 8 da porta XOR à um resistor e ligamos o resistor no terminal 2 de um led. A entrada catódica do led é ligada a linha de corrente negativa, com isso, teremos nosso segundo bit.</w:t>
+        <w:t>Prosseguimos para as chaves de número 3 dos DIPs. Ligamos elas nas entradas 13 e 12 da porta XOR, respectivamente. Em seguida, ligamos a saída 11 na entrada 10 da porta XOR. Na entrada 9, ligaremos a saída 3 da porta OR. Ligamos, então, a saída 8 da porta XOR à um resistor e ligamos o resistor no terminal 2 de um led. A entrada catódica do led é ligada a linha de corrente negativa, com isso, teremos nosso segundo bit.</w:t>
       </w:r>
     </w:p>
     <w:p>
@@ -1648,15 +1258,7 @@
         <w:jc w:val="both"/>
       </w:pPr>
       <w:r>
-        <w:t xml:space="preserve">Seguindo, ligamos a saída 11 da porta XOR na entrada 13 da porta AND e a saída 3 da porta OR na entrada 12 da porta AND. Ligamos também as chaves 3 de ambos os </w:t>
-      </w:r>
-      <w:proofErr w:type="spellStart"/>
-      <w:r>
-        <w:t>DIPs</w:t>
-      </w:r>
-      <w:proofErr w:type="spellEnd"/>
-      <w:r>
-        <w:t xml:space="preserve"> nas entradas 10 e 9 da porta AND, respectivamente. As </w:t>
+        <w:t xml:space="preserve">Seguindo, ligamos a saída 11 da porta XOR na entrada 13 da porta AND e a saída 3 da porta OR na entrada 12 da porta AND. Ligamos também as chaves 3 de ambos os DIPs nas entradas 10 e 9 da porta AND, respectivamente. As </w:t>
       </w:r>
       <w:r>
         <w:lastRenderedPageBreak/>
@@ -1669,15 +1271,7 @@
         <w:jc w:val="both"/>
       </w:pPr>
       <w:r>
-        <w:t xml:space="preserve">Ligamos então as chaves 2 de ambos os </w:t>
-      </w:r>
-      <w:proofErr w:type="spellStart"/>
-      <w:r>
-        <w:t>DIPs</w:t>
-      </w:r>
-      <w:proofErr w:type="spellEnd"/>
-      <w:r>
-        <w:t xml:space="preserve"> nas entradas 1 e 2 da segunda porta XOR, ligamos a saída 3 da porta XOR na entrada 4 da mesma e, então, ligamos a saída6 da porta OR na entrada 5 da porta XOR. A saída 6 da porta XOR será ligada a um resistor que será ligado no terminal 2 de um led. A entrada catódica do led será ligada na linha de corrente negativa. Com isso, temos nosso terceiro bit.</w:t>
+        <w:t>Ligamos então as chaves 2 de ambos os DIPs nas entradas 1 e 2 da segunda porta XOR, ligamos a saída 3 da porta XOR na entrada 4 da mesma e, então, ligamos a saída6 da porta OR na entrada 5 da porta XOR. A saída 6 da porta XOR será ligada a um resistor que será ligado no terminal 2 de um led. A entrada catódica do led será ligada na linha de corrente negativa. Com isso, temos nosso terceiro bit.</w:t>
       </w:r>
     </w:p>
     <w:p>
@@ -1686,31 +1280,15 @@
         <w:jc w:val="both"/>
       </w:pPr>
       <w:r>
-        <w:t xml:space="preserve">Continuando o circuito, ligamos a saída 3 da porta XOR na entrada 1 da segunda porta AND e ligamos a saída 6 da porta OR na entrada 2 da porta AND. É feita também a ligação das chaves 2 de ambos os </w:t>
-      </w:r>
-      <w:proofErr w:type="spellStart"/>
-      <w:r>
-        <w:t>DIPs</w:t>
-      </w:r>
-      <w:proofErr w:type="spellEnd"/>
-      <w:r>
-        <w:t xml:space="preserve"> nas entradas 4 e 5 da porta AND. As saídas 3 e 6 da porta AND serão ligadas nas entradas 13 e 12 da porta OR, respectivamente.</w:t>
-      </w:r>
-    </w:p>
-    <w:p>
-      <w:pPr>
-        <w:jc w:val="both"/>
-      </w:pPr>
-      <w:r>
-        <w:t xml:space="preserve">Por fim, ligamos as chaves 1 de ambos os </w:t>
-      </w:r>
-      <w:proofErr w:type="spellStart"/>
-      <w:r>
-        <w:t>DIPs</w:t>
-      </w:r>
-      <w:proofErr w:type="spellEnd"/>
-      <w:r>
-        <w:t xml:space="preserve"> nas entradas 13 e 12 da porta XOR, respectivamente e, em seguida, ligamos a saída 11 da porta XOR à entrada 10 da mesma.</w:t>
+        <w:t>Continuando o circuito, ligamos a saída 3 da porta XOR na entrada 1 da segunda porta AND e ligamos a saída 6 da porta OR na entrada 2 da porta AND. É feita também a ligação das chaves 2 de ambos os DIPs nas entradas 4 e 5 da porta AND. As saídas 3 e 6 da porta AND serão ligadas nas entradas 13 e 12 da porta OR, respectivamente.</w:t>
+      </w:r>
+    </w:p>
+    <w:p>
+      <w:pPr>
+        <w:jc w:val="both"/>
+      </w:pPr>
+      <w:r>
+        <w:t>Por fim, ligamos as chaves 1 de ambos os DIPs nas entradas 13 e 12 da porta XOR, respectivamente e, em seguida, ligamos a saída 11 da porta XOR à entrada 10 da mesma.</w:t>
       </w:r>
     </w:p>
     <w:p>
@@ -1727,15 +1305,7 @@
         <w:jc w:val="both"/>
       </w:pPr>
       <w:r>
-        <w:t xml:space="preserve">Continuaremos o circuito a fim de gerar um led para o </w:t>
-      </w:r>
-      <w:proofErr w:type="spellStart"/>
-      <w:r>
-        <w:t>Cin</w:t>
-      </w:r>
-      <w:proofErr w:type="spellEnd"/>
-      <w:r>
-        <w:t>, que será ativado quando a resposta da soma for maior do que quatro bits.</w:t>
+        <w:t>Continuaremos o circuito a fim de gerar um led para o Cin, que será ativado quando a resposta da soma for maior do que quatro bits.</w:t>
       </w:r>
     </w:p>
     <w:p>
@@ -1744,23 +1314,7 @@
         <w:jc w:val="both"/>
       </w:pPr>
       <w:r>
-        <w:t xml:space="preserve">Para isso, ligaremos a saída 11 da placa XOR na entrada 13 da porta AND e ligaremos a saída 11 da porta OR na entrada 12 da porta AND. Após, ligamos as chaves 1 de ambos os </w:t>
-      </w:r>
-      <w:proofErr w:type="spellStart"/>
-      <w:r>
-        <w:t>DIPs</w:t>
-      </w:r>
-      <w:proofErr w:type="spellEnd"/>
-      <w:r>
-        <w:t xml:space="preserve"> nas entradas 10 e 9 da porta AND. As saídas 11 e 8 das portas AND serão ligadas nas entradas 10 e 9 da porta OR, respectivamente. A saída 8 da porta OR será ligada em um resistor que, por sua vez, será ligado no terminal 2 de um led. A entrada catódica do led será ligada na linha com corrente negativa, e com isso temos um bit representando o </w:t>
-      </w:r>
-      <w:proofErr w:type="spellStart"/>
-      <w:r>
-        <w:t>Carry</w:t>
-      </w:r>
-      <w:proofErr w:type="spellEnd"/>
-      <w:r>
-        <w:t xml:space="preserve"> Out do circuito.</w:t>
+        <w:t>Para isso, ligaremos a saída 11 da placa XOR na entrada 13 da porta AND e ligaremos a saída 11 da porta OR na entrada 12 da porta AND. Após, ligamos as chaves 1 de ambos os DIPs nas entradas 10 e 9 da porta AND. As saídas 11 e 8 das portas AND serão ligadas nas entradas 10 e 9 da porta OR, respectivamente. A saída 8 da porta OR será ligada em um resistor que, por sua vez, será ligado no terminal 2 de um led. A entrada catódica do led será ligada na linha com corrente negativa, e com isso temos um bit representando o Carry Out do circuito.</w:t>
       </w:r>
     </w:p>
     <w:p>
@@ -1769,15 +1323,7 @@
         <w:jc w:val="both"/>
       </w:pPr>
       <w:r>
-        <w:t xml:space="preserve">Os leds que representam os resultados das somas são os leds azuis e o led que representa o </w:t>
-      </w:r>
-      <w:proofErr w:type="spellStart"/>
-      <w:r>
-        <w:t>Carry</w:t>
-      </w:r>
-      <w:proofErr w:type="spellEnd"/>
-      <w:r>
-        <w:t xml:space="preserve"> Out é o led vermelho. Após diversos testes, constatamos que o circuito somador está funcionando corretamente e tendo o desempenho esperado.</w:t>
+        <w:t>Os leds que representam os resultados das somas são os leds azuis e o led que representa o Carry Out é o led vermelho. Após diversos testes, constatamos que o circuito somador está funcionando corretamente e tendo o desempenho esperado.</w:t>
       </w:r>
     </w:p>
     <w:p>
@@ -1849,13 +1395,8 @@
         <w:pStyle w:val="Legenda"/>
       </w:pPr>
       <w:r>
-        <w:t xml:space="preserve">Captura de tela do somador no </w:t>
-      </w:r>
-      <w:proofErr w:type="spellStart"/>
-      <w:r>
-        <w:t>Tinkercad</w:t>
-      </w:r>
-      <w:proofErr w:type="spellEnd"/>
+        <w:t>Captura de tela do somador no Tinkercad</w:t>
+      </w:r>
     </w:p>
     <w:p/>
     <w:p>
@@ -1887,9 +1428,8 @@
           <w:color w:val="000000"/>
           <w:lang w:val="pt-BR"/>
         </w:rPr>
-        <w:t xml:space="preserve">Implementação do </w:t>
-      </w:r>
-      <w:proofErr w:type="spellStart"/>
+        <w:t>Implementação do s</w:t>
+      </w:r>
       <w:r>
         <w:rPr>
           <w:i/>
@@ -1897,7 +1437,7 @@
           <w:color w:val="000000"/>
           <w:lang w:val="pt-BR"/>
         </w:rPr>
-        <w:t>s</w:t>
+        <w:t xml:space="preserve">ubtrator </w:t>
       </w:r>
       <w:r>
         <w:rPr>
@@ -1906,38 +1446,8 @@
           <w:color w:val="000000"/>
           <w:lang w:val="pt-BR"/>
         </w:rPr>
-        <w:t>ubtrator</w:t>
-      </w:r>
-      <w:proofErr w:type="spellEnd"/>
-      <w:r>
-        <w:rPr>
-          <w:i/>
-          <w:iCs/>
-          <w:color w:val="000000"/>
-          <w:lang w:val="pt-BR"/>
-        </w:rPr>
-        <w:t xml:space="preserve"> </w:t>
-      </w:r>
-      <w:r>
-        <w:rPr>
-          <w:i/>
-          <w:iCs/>
-          <w:color w:val="000000"/>
-          <w:lang w:val="pt-BR"/>
-        </w:rPr>
-        <w:t xml:space="preserve">no </w:t>
-      </w:r>
-      <w:proofErr w:type="spellStart"/>
-      <w:r>
-        <w:rPr>
-          <w:i/>
-          <w:iCs/>
-          <w:color w:val="000000"/>
-          <w:lang w:val="pt-BR"/>
-        </w:rPr>
-        <w:t>Logisim</w:t>
-      </w:r>
-      <w:proofErr w:type="spellEnd"/>
+        <w:t>no Logisim</w:t>
+      </w:r>
     </w:p>
     <w:p>
       <w:pPr>
@@ -1957,43 +1467,7 @@
           <w:sz w:val="20"/>
           <w:szCs w:val="20"/>
         </w:rPr>
-        <w:t xml:space="preserve">Um </w:t>
-      </w:r>
-      <w:proofErr w:type="spellStart"/>
-      <w:r>
-        <w:rPr>
-          <w:color w:val="000000"/>
-          <w:sz w:val="20"/>
-          <w:szCs w:val="20"/>
-        </w:rPr>
-        <w:t>subtrator</w:t>
-      </w:r>
-      <w:proofErr w:type="spellEnd"/>
-      <w:r>
-        <w:rPr>
-          <w:color w:val="000000"/>
-          <w:sz w:val="20"/>
-          <w:szCs w:val="20"/>
-        </w:rPr>
-        <w:t xml:space="preserve"> nos retorna a diferença entre dois números binários. Para o trabalho, foram feitos </w:t>
-      </w:r>
-      <w:proofErr w:type="spellStart"/>
-      <w:r>
-        <w:rPr>
-          <w:color w:val="000000"/>
-          <w:sz w:val="20"/>
-          <w:szCs w:val="20"/>
-        </w:rPr>
-        <w:t>subtratores</w:t>
-      </w:r>
-      <w:proofErr w:type="spellEnd"/>
-      <w:r>
-        <w:rPr>
-          <w:color w:val="000000"/>
-          <w:sz w:val="20"/>
-          <w:szCs w:val="20"/>
-        </w:rPr>
-        <w:t xml:space="preserve"> de 4 bits, ou seja, que podem mostrar a diferença de números binários de até 4 dígitos.</w:t>
+        <w:t>Um subtrator nos retorna a diferença entre dois números binários. Para o trabalho, foram feitos subtratores de 4 bits, ou seja, que podem mostrar a diferença de números binários de até 4 dígitos.</w:t>
       </w:r>
     </w:p>
     <w:p>
@@ -2170,15 +1644,7 @@
         <w:jc w:val="both"/>
       </w:pPr>
       <w:r>
-        <w:t xml:space="preserve">O </w:t>
-      </w:r>
-      <w:proofErr w:type="spellStart"/>
-      <w:r>
-        <w:t>subtrator</w:t>
-      </w:r>
-      <w:proofErr w:type="spellEnd"/>
-      <w:r>
-        <w:t xml:space="preserve"> segue uma lógica bastante parecida com a do somador. A subtração ocorre entre um número A e B. Ademais, é preciso de outro valor relativo ao que se é emprestado e o que se empresta a um algarismo para realizar subtrações quando não é possível fazê-la (0 menos 1). </w:t>
+        <w:t>O subtrator segue uma lógica bastante parecida com a do somador. A subtração ocorre entre um número A e B. Ademais, é preciso de outro valor relativo ao que se é emprestado e o que se empresta a um algarismo para realizar subtrações quando não é possível fazê-la (0 menos 1). </w:t>
       </w:r>
     </w:p>
     <w:p>
@@ -2187,39 +1653,7 @@
         <w:jc w:val="both"/>
       </w:pPr>
       <w:r>
-        <w:t xml:space="preserve">O valor daquilo que é emprestado para o número é chamado como </w:t>
-      </w:r>
-      <w:proofErr w:type="spellStart"/>
-      <w:r>
-        <w:t>Borrow</w:t>
-      </w:r>
-      <w:proofErr w:type="spellEnd"/>
-      <w:r>
-        <w:t xml:space="preserve"> out (</w:t>
-      </w:r>
-      <w:proofErr w:type="spellStart"/>
-      <w:r>
-        <w:t>Bout</w:t>
-      </w:r>
-      <w:proofErr w:type="spellEnd"/>
-      <w:r>
-        <w:t xml:space="preserve">). Enquanto isso, o </w:t>
-      </w:r>
-      <w:proofErr w:type="spellStart"/>
-      <w:r>
-        <w:t>Borrow</w:t>
-      </w:r>
-      <w:proofErr w:type="spellEnd"/>
-      <w:r>
-        <w:t xml:space="preserve"> in (Bin) se trata daquilo que o algarismo empresta para outro. No caso da subtração, o </w:t>
-      </w:r>
-      <w:proofErr w:type="spellStart"/>
-      <w:r>
-        <w:t>Bout</w:t>
-      </w:r>
-      <w:proofErr w:type="spellEnd"/>
-      <w:r>
-        <w:t xml:space="preserve"> de um dígito é passado como Bin para o seu número de posição mais próxima e valor mais alto. </w:t>
+        <w:t>O valor daquilo que é emprestado para o número é chamado como Borrow out (Bout). Enquanto isso, o Borrow in (Bin) se trata daquilo que o algarismo empresta para outro. No caso da subtração, o Bout de um dígito é passado como Bin para o seu número de posição mais próxima e valor mais alto. </w:t>
       </w:r>
     </w:p>
     <w:p>
@@ -2228,63 +1662,7 @@
         <w:jc w:val="both"/>
       </w:pPr>
       <w:r>
-        <w:t xml:space="preserve">Ao se analisar na tabela verdade o valor relativo à diferença, é possível perceber que se trata da lógica XOR de A e B, seguida do uso do XOR deste resultado anterior com a entrada Bin. Enquanto isso, a saída do </w:t>
-      </w:r>
-      <w:proofErr w:type="spellStart"/>
-      <w:r>
-        <w:t>Bout</w:t>
-      </w:r>
-      <w:proofErr w:type="spellEnd"/>
-      <w:r>
-        <w:t xml:space="preserve"> é feita por placas AND para ou ver se A e B são 0 e 1 respectivamente, e uma placa </w:t>
-      </w:r>
-      <w:proofErr w:type="spellStart"/>
-      <w:r>
-        <w:t>and</w:t>
-      </w:r>
-      <w:proofErr w:type="spellEnd"/>
-      <w:r>
-        <w:t xml:space="preserve"> para ver se o valor da diferença entre os algarismos é 0 e o Bin é 1. Uma destas precisas ser 1 para que o </w:t>
-      </w:r>
-      <w:proofErr w:type="spellStart"/>
-      <w:r>
-        <w:t>subtrator</w:t>
-      </w:r>
-      <w:proofErr w:type="spellEnd"/>
-      <w:r>
-        <w:t xml:space="preserve"> tenha </w:t>
-      </w:r>
-      <w:proofErr w:type="spellStart"/>
-      <w:r>
-        <w:t>Bout</w:t>
-      </w:r>
-      <w:proofErr w:type="spellEnd"/>
-      <w:r>
-        <w:t xml:space="preserve"> com valor 1. Por fim, ressalta-se que para fazer a conexão entre as subtrações entre algarismos é preciso fazer com que o </w:t>
-      </w:r>
-      <w:proofErr w:type="spellStart"/>
-      <w:r>
-        <w:t>Bout</w:t>
-      </w:r>
-      <w:proofErr w:type="spellEnd"/>
-      <w:r>
-        <w:t xml:space="preserve"> de um </w:t>
-      </w:r>
-      <w:proofErr w:type="spellStart"/>
-      <w:r>
-        <w:t>subtrator</w:t>
-      </w:r>
-      <w:proofErr w:type="spellEnd"/>
-      <w:r>
-        <w:t xml:space="preserve"> seja o Bin do </w:t>
-      </w:r>
-      <w:proofErr w:type="spellStart"/>
-      <w:r>
-        <w:t>subtrator</w:t>
-      </w:r>
-      <w:proofErr w:type="spellEnd"/>
-      <w:r>
-        <w:t xml:space="preserve"> do dígito anterior, de maior posição.</w:t>
+        <w:t>Ao se analisar na tabela verdade o valor relativo à diferença, é possível perceber que se trata da lógica XOR de A e B, seguida do uso do XOR deste resultado anterior com a entrada Bin. Enquanto isso, a saída do Bout é feita por placas AND para ou ver se A e B são 0 e 1 respectivamente, e uma placa and para ver se o valor da diferença entre os algarismos é 0 e o Bin é 1. Uma destas precisas ser 1 para que o subtrator tenha Bout com valor 1. Por fim, ressalta-se que para fazer a conexão entre as subtrações entre algarismos é preciso fazer com que o Bout de um subtrator seja o Bin do subtrator do dígito anterior, de maior posição.</w:t>
       </w:r>
     </w:p>
     <w:p>
@@ -2356,24 +1734,14 @@
         <w:pStyle w:val="Legenda"/>
       </w:pPr>
       <w:r>
-        <w:t xml:space="preserve">Captura de tela do </w:t>
-      </w:r>
-      <w:proofErr w:type="spellStart"/>
-      <w:r>
-        <w:t>s</w:t>
+        <w:t>Captura de tela do s</w:t>
       </w:r>
       <w:r>
         <w:t>ubtrator</w:t>
       </w:r>
-      <w:proofErr w:type="spellEnd"/>
-      <w:r>
-        <w:t xml:space="preserve"> no </w:t>
-      </w:r>
-      <w:proofErr w:type="spellStart"/>
-      <w:r>
-        <w:t>Logisim</w:t>
-      </w:r>
-      <w:proofErr w:type="spellEnd"/>
+      <w:r>
+        <w:t xml:space="preserve"> no Logisim</w:t>
+      </w:r>
     </w:p>
     <w:p>
       <w:pPr>
@@ -2399,7 +1767,6 @@
         <w:lastRenderedPageBreak/>
         <w:t xml:space="preserve">Implementação do </w:t>
       </w:r>
-      <w:proofErr w:type="spellStart"/>
       <w:r>
         <w:rPr>
           <w:i/>
@@ -2407,29 +1774,8 @@
           <w:color w:val="000000"/>
           <w:lang w:val="pt-BR"/>
         </w:rPr>
-        <w:t>subtrator</w:t>
-      </w:r>
-      <w:proofErr w:type="spellEnd"/>
-      <w:r>
-        <w:rPr>
-          <w:i/>
-          <w:iCs/>
-          <w:color w:val="000000"/>
-          <w:lang w:val="pt-BR"/>
-        </w:rPr>
-        <w:t xml:space="preserve"> no </w:t>
-      </w:r>
-      <w:proofErr w:type="spellStart"/>
-      <w:r>
-        <w:rPr>
-          <w:i/>
-          <w:iCs/>
-          <w:color w:val="000000"/>
-          <w:lang w:val="pt-BR"/>
-        </w:rPr>
-        <w:t>Tinkercad</w:t>
-      </w:r>
-      <w:proofErr w:type="spellEnd"/>
+        <w:t>subtrator no Tinkercad</w:t>
+      </w:r>
     </w:p>
     <w:p>
       <w:pPr>
@@ -2437,47 +1783,15 @@
         <w:jc w:val="both"/>
       </w:pPr>
       <w:r>
-        <w:t xml:space="preserve">Após a criação do circuito </w:t>
-      </w:r>
-      <w:proofErr w:type="spellStart"/>
-      <w:r>
-        <w:t>subtrator</w:t>
-      </w:r>
-      <w:proofErr w:type="spellEnd"/>
-      <w:r>
-        <w:t xml:space="preserve"> teórico no </w:t>
-      </w:r>
-      <w:proofErr w:type="spellStart"/>
-      <w:r>
-        <w:t>Logisim</w:t>
-      </w:r>
-      <w:proofErr w:type="spellEnd"/>
-      <w:r>
-        <w:t xml:space="preserve">, começamos a implementação dele na plataforma simuladora </w:t>
-      </w:r>
-      <w:proofErr w:type="spellStart"/>
-      <w:r>
-        <w:t>Tinkercad</w:t>
-      </w:r>
-      <w:proofErr w:type="spellEnd"/>
-      <w:r>
-        <w:t>.</w:t>
-      </w:r>
-    </w:p>
-    <w:p>
-      <w:pPr>
-        <w:jc w:val="both"/>
-      </w:pPr>
-      <w:r>
-        <w:t xml:space="preserve">Para recriarmos o circuito teórico no simulador </w:t>
-      </w:r>
-      <w:proofErr w:type="spellStart"/>
-      <w:r>
-        <w:t>Tinkercad</w:t>
-      </w:r>
-      <w:proofErr w:type="spellEnd"/>
-      <w:r>
-        <w:t>, utilizamos os seguintes componentes</w:t>
+        <w:t>Após a criação do circuito subtrator teórico no Logisim, começamos a implementação dele na plataforma simuladora Tinkercad.</w:t>
+      </w:r>
+    </w:p>
+    <w:p>
+      <w:pPr>
+        <w:jc w:val="both"/>
+      </w:pPr>
+      <w:r>
+        <w:t>Para recriarmos o circuito teórico no simulador Tinkercad, utilizamos os seguintes componentes</w:t>
       </w:r>
       <w:r>
         <w:t>:</w:t>
@@ -2534,15 +1848,7 @@
         <w:t>I</w:t>
       </w:r>
       <w:r>
-        <w:t xml:space="preserve">nterruptores </w:t>
-      </w:r>
-      <w:proofErr w:type="spellStart"/>
-      <w:r>
-        <w:t>DIPs</w:t>
-      </w:r>
-      <w:proofErr w:type="spellEnd"/>
-      <w:r>
-        <w:t xml:space="preserve"> DPST de quatro chaves;</w:t>
+        <w:t>nterruptores DIPs DPST de quatro chaves;</w:t>
       </w:r>
     </w:p>
     <w:p>
@@ -2629,15 +1935,7 @@
         <w:jc w:val="both"/>
       </w:pPr>
       <w:r>
-        <w:t xml:space="preserve">Em seguida, </w:t>
-      </w:r>
-      <w:proofErr w:type="spellStart"/>
-      <w:r>
-        <w:t>fizemos</w:t>
-      </w:r>
-      <w:proofErr w:type="spellEnd"/>
-      <w:r>
-        <w:t xml:space="preserve"> a ligação entre a placa de ensaio e a placa de ensaio pequena, puxamos os cabos de positivo e negativo da parte de baixo da placa de ensaio e os ligamos com o positivo e negativo da placa de ensaio pequena. Após isso, levamos os cabos de positivo e negativo da parte de cima da placa de ensaio pequena e os ligamos com o positivo e negativo da parte de baixo da placa, ligando assim as duas placas.</w:t>
+        <w:t>Em seguida, fizemos a ligação entre a placa de ensaio e a placa de ensaio pequena, puxamos os cabos de positivo e negativo da parte de baixo da placa de ensaio e os ligamos com o positivo e negativo da placa de ensaio pequena. Após isso, levamos os cabos de positivo e negativo da parte de cima da placa de ensaio pequena e os ligamos com o positivo e negativo da parte de baixo da placa, ligando assim as duas placas.</w:t>
       </w:r>
     </w:p>
     <w:p>
@@ -2646,23 +1944,7 @@
         <w:jc w:val="both"/>
       </w:pPr>
       <w:r>
-        <w:t xml:space="preserve">Com isso pronto, colocamos os dois </w:t>
-      </w:r>
-      <w:proofErr w:type="spellStart"/>
-      <w:r>
-        <w:t>DIPs</w:t>
-      </w:r>
-      <w:proofErr w:type="spellEnd"/>
-      <w:r>
-        <w:t xml:space="preserve"> na placa de ensaio e na parte de cima deles, ligamos suas colunas na linha de corrente positiva, na parte de baixo, utilizamos 8 resistores (um para cada coluna) e os ligamos nas colunas dos </w:t>
-      </w:r>
-      <w:proofErr w:type="spellStart"/>
-      <w:r>
-        <w:t>DIPs</w:t>
-      </w:r>
-      <w:proofErr w:type="spellEnd"/>
-      <w:r>
-        <w:t xml:space="preserve"> e na linha de corrente negativa.</w:t>
+        <w:t>Com isso pronto, colocamos os dois DIPs na placa de ensaio e na parte de cima deles, ligamos suas colunas na linha de corrente positiva, na parte de baixo, utilizamos 8 resistores (um para cada coluna) e os ligamos nas colunas dos DIPs e na linha de corrente negativa.</w:t>
       </w:r>
     </w:p>
     <w:p>
@@ -2671,15 +1953,7 @@
         <w:jc w:val="both"/>
       </w:pPr>
       <w:r>
-        <w:t xml:space="preserve">As portas XOR, inversor hexadecimal, AND, XOR, inversor hexadecimal e AND foram colocadas na placa de ensaio em linha, ao lado dos </w:t>
-      </w:r>
-      <w:proofErr w:type="spellStart"/>
-      <w:r>
-        <w:t>DIPs</w:t>
-      </w:r>
-      <w:proofErr w:type="spellEnd"/>
-      <w:r>
-        <w:t>, nessa exata ordem. A porta OR foi colocada na placa de ensaio pequena.</w:t>
+        <w:t>As portas XOR, inversor hexadecimal, AND, XOR, inversor hexadecimal e AND foram colocadas na placa de ensaio em linha, ao lado dos DIPs, nessa exata ordem. A porta OR foi colocada na placa de ensaio pequena.</w:t>
       </w:r>
     </w:p>
     <w:p>
@@ -2688,15 +1962,7 @@
         <w:jc w:val="both"/>
       </w:pPr>
       <w:r>
-        <w:t xml:space="preserve">Começamos, então, a montagem dos fios. Primeiramente ligamos os fios nas saídas da chave 4 de ambos os </w:t>
-      </w:r>
-      <w:proofErr w:type="spellStart"/>
-      <w:r>
-        <w:t>DIPs</w:t>
-      </w:r>
-      <w:proofErr w:type="spellEnd"/>
-      <w:r>
-        <w:t xml:space="preserve"> e os ligamos nas entradas 1 e 2 da porta XOR, respectivamente. Ligamos a saída 3 da porta XOR na entrada 4 da mesma.</w:t>
+        <w:t>Começamos, então, a montagem dos fios. Primeiramente ligamos os fios nas saídas da chave 4 de ambos os DIPs e os ligamos nas entradas 1 e 2 da porta XOR, respectivamente. Ligamos a saída 3 da porta XOR na entrada 4 da mesma.</w:t>
       </w:r>
     </w:p>
     <w:p>
@@ -2714,15 +1980,7 @@
         <w:jc w:val="both"/>
       </w:pPr>
       <w:r>
-        <w:t xml:space="preserve">Nosso próximo passo é ligar a saída 3 da porta XOR na entrada 1 do inversor e ligar a saída 2 do inversor na entrada 1 da porta AND. Liguemos a chave 1 do DIP de entrada </w:t>
-      </w:r>
-      <w:proofErr w:type="spellStart"/>
-      <w:r>
-        <w:t>Cin</w:t>
-      </w:r>
-      <w:proofErr w:type="spellEnd"/>
-      <w:r>
-        <w:t xml:space="preserve"> na entrada 2 da porta AND. Na saída 3 da porta AND ligaremos na entrada 1 da porta OR.</w:t>
+        <w:t>Nosso próximo passo é ligar a saída 3 da porta XOR na entrada 1 do inversor e ligar a saída 2 do inversor na entrada 1 da porta AND. Liguemos a chave 1 do DIP de entrada Cin na entrada 2 da porta AND. Na saída 3 da porta AND ligaremos na entrada 1 da porta OR.</w:t>
       </w:r>
     </w:p>
     <w:p>
@@ -2740,15 +1998,7 @@
         <w:jc w:val="both"/>
       </w:pPr>
       <w:r>
-        <w:t xml:space="preserve">A seguir, ligamos as chaves 3 de ambos os </w:t>
-      </w:r>
-      <w:proofErr w:type="spellStart"/>
-      <w:r>
-        <w:t>DIPs</w:t>
-      </w:r>
-      <w:proofErr w:type="spellEnd"/>
-      <w:r>
-        <w:t xml:space="preserve"> nas entradas 13 e 12 da porta XOR. A saída 11 da porta XOR será ligada na entrada 10 da mesma e a saída 3 da porta OR será ligada na entrada 9 da porta XOR. Ligamos a saída 8 da porta XOR em um resistor e ligamos o resistor no terminal 2 de um led. A entrada catódica do led será ligada na linha de corrente negativa. Assim, temos o nosso segundo led.</w:t>
+        <w:t>A seguir, ligamos as chaves 3 de ambos os DIPs nas entradas 13 e 12 da porta XOR. A saída 11 da porta XOR será ligada na entrada 10 da mesma e a saída 3 da porta OR será ligada na entrada 9 da porta XOR. Ligamos a saída 8 da porta XOR em um resistor e ligamos o resistor no terminal 2 de um led. A entrada catódica do led será ligada na linha de corrente negativa. Assim, temos o nosso segundo led.</w:t>
       </w:r>
     </w:p>
     <w:p>
@@ -2775,15 +2025,7 @@
         <w:jc w:val="both"/>
       </w:pPr>
       <w:r>
-        <w:t xml:space="preserve">Seguimos ligando as chaves 2 de ambos os </w:t>
-      </w:r>
-      <w:proofErr w:type="spellStart"/>
-      <w:r>
-        <w:t>DIPs</w:t>
-      </w:r>
-      <w:proofErr w:type="spellEnd"/>
-      <w:r>
-        <w:t xml:space="preserve"> nas portas 1 e 2 do segundo XOR, a saída 3 da porta XOR ligaremos na entrada 4 da mesma. Ligaremos a saída 6 da porta OR na entrada 5 da porta XOR. A saída 6 da porta XOR será ligada em um resistor que será ligado ao terminal 2 do led. A entrada catódica do led será ligada na linha de corrente negativa e, com isso, temos nosso terceiro bit.</w:t>
+        <w:t>Seguimos ligando as chaves 2 de ambos os DIPs nas portas 1 e 2 do segundo XOR, a saída 3 da porta XOR ligaremos na entrada 4 da mesma. Ligaremos a saída 6 da porta OR na entrada 5 da porta XOR. A saída 6 da porta XOR será ligada em um resistor que será ligado ao terminal 2 do led. A entrada catódica do led será ligada na linha de corrente negativa e, com isso, temos nosso terceiro bit.</w:t>
       </w:r>
     </w:p>
     <w:p>
@@ -2819,15 +2061,7 @@
         <w:jc w:val="both"/>
       </w:pPr>
       <w:r>
-        <w:t xml:space="preserve">Seguindo, ligaremos ambas as chaves 1 dos </w:t>
-      </w:r>
-      <w:proofErr w:type="spellStart"/>
-      <w:r>
-        <w:t>DIPs</w:t>
-      </w:r>
-      <w:proofErr w:type="spellEnd"/>
-      <w:r>
-        <w:t xml:space="preserve"> nas entradas 13 e 12 da porta XOR, respectivamente.  Ligaremos a saída 11 da porta XOR na entrada 10 da mesma. A saída 11 da porta OR será ligada na entrada 9 da porta XOR. A saída 8 da porta XOR será ligada em um resistor e o resistor será ligado no terminal 2 de um led. A entrada catódica do led será ligada na linha de corrente negativa. Com isso temos o nosso quarto bit pronto.</w:t>
+        <w:t>Seguindo, ligaremos ambas as chaves 1 dos DIPs nas entradas 13 e 12 da porta XOR, respectivamente.  Ligaremos a saída 11 da porta XOR na entrada 10 da mesma. A saída 11 da porta OR será ligada na entrada 9 da porta XOR. A saída 8 da porta XOR será ligada em um resistor e o resistor será ligado no terminal 2 de um led. A entrada catódica do led será ligada na linha de corrente negativa. Com isso temos o nosso quarto bit pronto.</w:t>
       </w:r>
     </w:p>
     <w:p>
@@ -2836,15 +2070,7 @@
         <w:jc w:val="both"/>
       </w:pPr>
       <w:r>
-        <w:t xml:space="preserve">Seguimos no circuito para implementar o </w:t>
-      </w:r>
-      <w:proofErr w:type="spellStart"/>
-      <w:r>
-        <w:t>Cout</w:t>
-      </w:r>
-      <w:proofErr w:type="spellEnd"/>
-      <w:r>
-        <w:t>, que seria o bit de saída. Para isso, ligamos a saída 11 da porta OR na entrada 13 da porta AND e, ligaremos a saída 11 da porta XOR na entrada 1 do segundo inversor. A saída 2 do inversor será ligada na entrada 12 da porta AND.</w:t>
+        <w:t>Seguimos no circuito para implementar o Cout, que seria o bit de saída. Para isso, ligamos a saída 11 da porta OR na entrada 13 da porta AND e, ligaremos a saída 11 da porta XOR na entrada 1 do segundo inversor. A saída 2 do inversor será ligada na entrada 12 da porta AND.</w:t>
       </w:r>
     </w:p>
     <w:p>
@@ -2862,23 +2088,7 @@
         <w:jc w:val="both"/>
       </w:pPr>
       <w:r>
-        <w:t xml:space="preserve">Com todas essas implementações temos o </w:t>
-      </w:r>
-      <w:proofErr w:type="spellStart"/>
-      <w:r>
-        <w:t>subtrator</w:t>
-      </w:r>
-      <w:proofErr w:type="spellEnd"/>
-      <w:r>
-        <w:t xml:space="preserve"> de 4 bits funcionando com a saída </w:t>
-      </w:r>
-      <w:proofErr w:type="spellStart"/>
-      <w:r>
-        <w:t>carry</w:t>
-      </w:r>
-      <w:proofErr w:type="spellEnd"/>
-      <w:r>
-        <w:t xml:space="preserve"> out.</w:t>
+        <w:t>Com todas essas implementações temos o subtrator de 4 bits funcionando com a saída carry out.</w:t>
       </w:r>
     </w:p>
     <w:p>
@@ -2952,21 +2162,8 @@
         <w:pStyle w:val="Legenda"/>
       </w:pPr>
       <w:r>
-        <w:t xml:space="preserve">Captura de tela do </w:t>
-      </w:r>
-      <w:proofErr w:type="spellStart"/>
-      <w:r>
-        <w:t>subtrator</w:t>
-      </w:r>
-      <w:proofErr w:type="spellEnd"/>
-      <w:r>
-        <w:t xml:space="preserve"> no </w:t>
-      </w:r>
-      <w:proofErr w:type="spellStart"/>
-      <w:r>
-        <w:t>Tinkercad</w:t>
-      </w:r>
-      <w:proofErr w:type="spellEnd"/>
+        <w:t>Captura de tela do subtrator no Tinkercad</w:t>
+      </w:r>
     </w:p>
     <w:p>
       <w:pPr>
@@ -3045,13 +2242,8 @@
         <w:pStyle w:val="Legenda"/>
       </w:pPr>
       <w:r>
-        <w:t xml:space="preserve">Captura de tela do </w:t>
-      </w:r>
-      <w:proofErr w:type="spellStart"/>
-      <w:r>
-        <w:t>Logisim</w:t>
-      </w:r>
-      <w:proofErr w:type="spellEnd"/>
+        <w:t>Captura de tela do Logisim</w:t>
+      </w:r>
     </w:p>
     <w:p>
       <w:pPr>
@@ -3059,15 +2251,7 @@
         <w:jc w:val="both"/>
       </w:pPr>
       <w:r>
-        <w:t xml:space="preserve">Para o maior e menor valor, conseguimos realizar apenas a implementação do circuito no </w:t>
-      </w:r>
-      <w:proofErr w:type="spellStart"/>
-      <w:r>
-        <w:t>Logisim</w:t>
-      </w:r>
-      <w:proofErr w:type="spellEnd"/>
-      <w:r>
-        <w:t>.</w:t>
+        <w:t>Para o maior e menor valor, conseguimos realizar apenas a implementação do circuito no Logisim.</w:t>
       </w:r>
     </w:p>
     <w:p>
@@ -3115,19 +2299,214 @@
         <w:ind w:firstLine="720"/>
         <w:jc w:val="both"/>
         <w:rPr>
-          <w:sz w:val="28"/>
-          <w:szCs w:val="28"/>
-        </w:rPr>
-      </w:pPr>
-      <w:r>
-        <w:rPr>
           <w:color w:val="000000"/>
           <w:sz w:val="20"/>
           <w:szCs w:val="20"/>
         </w:rPr>
+      </w:pPr>
+      <w:r>
+        <w:rPr>
+          <w:color w:val="000000"/>
+          <w:sz w:val="20"/>
+          <w:szCs w:val="20"/>
+        </w:rPr>
         <w:t>Para ver se 1 byte é maior que o outro, se utiliza a uma placa NOT de um byte com o outro, que, no caso do B, retorna 1 se B for 1 e A for 0.</w:t>
       </w:r>
     </w:p>
+    <w:p>
+      <w:pPr>
+        <w:pStyle w:val="NormalWeb"/>
+        <w:spacing w:before="0" w:beforeAutospacing="0" w:after="0" w:afterAutospacing="0"/>
+        <w:ind w:firstLine="720"/>
+        <w:jc w:val="both"/>
+        <w:rPr>
+          <w:color w:val="000000"/>
+          <w:sz w:val="20"/>
+          <w:szCs w:val="20"/>
+        </w:rPr>
+      </w:pPr>
+    </w:p>
+    <w:p>
+      <w:pPr>
+        <w:pStyle w:val="Ttulo2"/>
+      </w:pPr>
+      <w:r>
+        <w:t>Registradores A e B no Logisim</w:t>
+      </w:r>
+    </w:p>
+    <w:p>
+      <w:pPr>
+        <w:pStyle w:val="Corpodetexto"/>
+        <w:rPr>
+          <w:lang w:val="pt-BR"/>
+        </w:rPr>
+      </w:pPr>
+      <w:r>
+        <w:rPr>
+          <w:lang w:val="pt-BR"/>
+        </w:rPr>
+        <w:t xml:space="preserve">Os registradores servem para salvar, registrar certo número binário determinado. Na implementação dos registradores, tanto A quanto B, utilizamos pouco circuito, por ser um circuito mais simples. </w:t>
+      </w:r>
+    </w:p>
+    <w:p>
+      <w:pPr>
+        <w:pStyle w:val="Corpodetexto"/>
+        <w:rPr>
+          <w:lang w:val="pt-BR"/>
+        </w:rPr>
+      </w:pPr>
+      <w:r>
+        <w:rPr>
+          <w:lang w:val="pt-BR"/>
+        </w:rPr>
+        <w:t>Na implementação do Logisim utilizamos apenas quatro entradas, no registrador A as entradas eram A0, A1, A2 e A3. Além das quatro entradas foram utilizados um Flip-Flop do tipo D para cada bit de entrada. E por fim, utilizamos um Distribuidor para pegar as quatro saídas de dados e transformá-las em apenas uma.</w:t>
+      </w:r>
+    </w:p>
+    <w:p>
+      <w:pPr>
+        <w:pStyle w:val="Corpodetexto"/>
+        <w:ind w:firstLine="0"/>
+        <w:jc w:val="center"/>
+        <w:rPr>
+          <w:lang w:val="pt-BR"/>
+        </w:rPr>
+      </w:pPr>
+      <w:r>
+        <w:rPr>
+          <w:noProof/>
+          <w:lang w:val="pt-BR"/>
+        </w:rPr>
+        <w:drawing>
+          <wp:inline distT="0" distB="0" distL="0" distR="0" wp14:anchorId="18B75CD6" wp14:editId="26876724">
+            <wp:extent cx="2281746" cy="1323975"/>
+            <wp:effectExtent l="0" t="0" r="4445" b="0"/>
+            <wp:docPr id="4" name="Imagem 4" descr="Diagrama&#10;&#10;Descrição gerada automaticamente"/>
+            <wp:cNvGraphicFramePr>
+              <a:graphicFrameLocks xmlns:a="http://schemas.openxmlformats.org/drawingml/2006/main" noChangeAspect="1"/>
+            </wp:cNvGraphicFramePr>
+            <a:graphic xmlns:a="http://schemas.openxmlformats.org/drawingml/2006/main">
+              <a:graphicData uri="http://schemas.openxmlformats.org/drawingml/2006/picture">
+                <pic:pic xmlns:pic="http://schemas.openxmlformats.org/drawingml/2006/picture">
+                  <pic:nvPicPr>
+                    <pic:cNvPr id="4" name="Imagem 4" descr="Diagrama&#10;&#10;Descrição gerada automaticamente"/>
+                    <pic:cNvPicPr>
+                      <a:picLocks noChangeAspect="1" noChangeArrowheads="1"/>
+                    </pic:cNvPicPr>
+                  </pic:nvPicPr>
+                  <pic:blipFill>
+                    <a:blip r:embed="rId28" cstate="print">
+                      <a:extLst>
+                        <a:ext uri="{28A0092B-C50C-407E-A947-70E740481C1C}">
+                          <a14:useLocalDpi xmlns:a14="http://schemas.microsoft.com/office/drawing/2010/main" val="0"/>
+                        </a:ext>
+                      </a:extLst>
+                    </a:blip>
+                    <a:srcRect/>
+                    <a:stretch>
+                      <a:fillRect/>
+                    </a:stretch>
+                  </pic:blipFill>
+                  <pic:spPr bwMode="auto">
+                    <a:xfrm>
+                      <a:off x="0" y="0"/>
+                      <a:ext cx="2314636" cy="1343059"/>
+                    </a:xfrm>
+                    <a:prstGeom prst="rect">
+                      <a:avLst/>
+                    </a:prstGeom>
+                    <a:noFill/>
+                    <a:ln>
+                      <a:noFill/>
+                    </a:ln>
+                  </pic:spPr>
+                </pic:pic>
+              </a:graphicData>
+            </a:graphic>
+          </wp:inline>
+        </w:drawing>
+      </w:r>
+    </w:p>
+    <w:p>
+      <w:pPr>
+        <w:pStyle w:val="Corpodetexto"/>
+        <w:ind w:firstLine="0"/>
+        <w:rPr>
+          <w:noProof/>
+          <w:lang w:val="pt-BR"/>
+        </w:rPr>
+      </w:pPr>
+      <w:r>
+        <w:rPr>
+          <w:lang w:val="pt-BR"/>
+        </w:rPr>
+        <w:t>Para o registrador B foi feita a mesma lógica, apenas alterando as entradas para B0, B1, B2 e B3.</w:t>
+      </w:r>
+      <w:r>
+        <w:rPr>
+          <w:noProof/>
+          <w:lang w:val="pt-BR"/>
+        </w:rPr>
+        <w:t xml:space="preserve"> </w:t>
+      </w:r>
+    </w:p>
+    <w:p>
+      <w:pPr>
+        <w:pStyle w:val="Corpodetexto"/>
+        <w:ind w:firstLine="0"/>
+        <w:jc w:val="center"/>
+        <w:rPr>
+          <w:lang w:val="pt-BR"/>
+        </w:rPr>
+      </w:pPr>
+      <w:r>
+        <w:rPr>
+          <w:noProof/>
+          <w:lang w:val="pt-BR"/>
+        </w:rPr>
+        <w:drawing>
+          <wp:inline distT="0" distB="0" distL="0" distR="0" wp14:anchorId="097A2E87" wp14:editId="06A6E9C5">
+            <wp:extent cx="2283819" cy="1358010"/>
+            <wp:effectExtent l="0" t="0" r="2540" b="0"/>
+            <wp:docPr id="5" name="Imagem 5" descr="Diagrama&#10;&#10;Descrição gerada automaticamente"/>
+            <wp:cNvGraphicFramePr>
+              <a:graphicFrameLocks xmlns:a="http://schemas.openxmlformats.org/drawingml/2006/main" noChangeAspect="1"/>
+            </wp:cNvGraphicFramePr>
+            <a:graphic xmlns:a="http://schemas.openxmlformats.org/drawingml/2006/main">
+              <a:graphicData uri="http://schemas.openxmlformats.org/drawingml/2006/picture">
+                <pic:pic xmlns:pic="http://schemas.openxmlformats.org/drawingml/2006/picture">
+                  <pic:nvPicPr>
+                    <pic:cNvPr id="2" name="Imagem 2" descr="Diagrama&#10;&#10;Descrição gerada automaticamente"/>
+                    <pic:cNvPicPr/>
+                  </pic:nvPicPr>
+                  <pic:blipFill>
+                    <a:blip r:embed="rId29" cstate="print">
+                      <a:extLst>
+                        <a:ext uri="{28A0092B-C50C-407E-A947-70E740481C1C}">
+                          <a14:useLocalDpi xmlns:a14="http://schemas.microsoft.com/office/drawing/2010/main" val="0"/>
+                        </a:ext>
+                      </a:extLst>
+                    </a:blip>
+                    <a:stretch>
+                      <a:fillRect/>
+                    </a:stretch>
+                  </pic:blipFill>
+                  <pic:spPr>
+                    <a:xfrm>
+                      <a:off x="0" y="0"/>
+                      <a:ext cx="2304059" cy="1370045"/>
+                    </a:xfrm>
+                    <a:prstGeom prst="rect">
+                      <a:avLst/>
+                    </a:prstGeom>
+                  </pic:spPr>
+                </pic:pic>
+              </a:graphicData>
+            </a:graphic>
+          </wp:inline>
+        </w:drawing>
+      </w:r>
+    </w:p>
+    <w:p/>
     <w:p>
       <w:pPr>
         <w:jc w:val="both"/>
@@ -3206,7 +2585,7 @@
                     </pic:cNvPicPr>
                   </pic:nvPicPr>
                   <pic:blipFill rotWithShape="1">
-                    <a:blip r:embed="rId28">
+                    <a:blip r:embed="rId30">
                       <a:extLst>
                         <a:ext uri="{28A0092B-C50C-407E-A947-70E740481C1C}">
                           <a14:useLocalDpi xmlns:a14="http://schemas.microsoft.com/office/drawing/2010/main" val="0"/>
@@ -3251,13 +2630,8 @@
         </w:rPr>
       </w:pPr>
       <w:r>
-        <w:t xml:space="preserve">Operação AND no </w:t>
-      </w:r>
-      <w:proofErr w:type="spellStart"/>
-      <w:r>
-        <w:t>Logisim</w:t>
-      </w:r>
-      <w:proofErr w:type="spellEnd"/>
+        <w:t>Operação AND no Logisim</w:t>
+      </w:r>
     </w:p>
     <w:p>
       <w:pPr>
@@ -3291,7 +2665,7 @@
                     </pic:cNvPicPr>
                   </pic:nvPicPr>
                   <pic:blipFill>
-                    <a:blip r:embed="rId29" cstate="print">
+                    <a:blip r:embed="rId31" cstate="print">
                       <a:extLst>
                         <a:ext uri="{28A0092B-C50C-407E-A947-70E740481C1C}">
                           <a14:useLocalDpi xmlns:a14="http://schemas.microsoft.com/office/drawing/2010/main" val="0"/>
@@ -3355,13 +2729,8 @@
         <w:t xml:space="preserve">NAND </w:t>
       </w:r>
       <w:r>
-        <w:t xml:space="preserve">no </w:t>
-      </w:r>
-      <w:proofErr w:type="spellStart"/>
-      <w:r>
-        <w:t>Logisim</w:t>
-      </w:r>
-      <w:proofErr w:type="spellEnd"/>
+        <w:t>no Logisim</w:t>
+      </w:r>
     </w:p>
     <w:p>
       <w:pPr>
@@ -3376,6 +2745,7 @@
           <w:sz w:val="28"/>
           <w:szCs w:val="28"/>
         </w:rPr>
+        <w:lastRenderedPageBreak/>
         <w:drawing>
           <wp:inline distT="0" distB="0" distL="0" distR="0" wp14:anchorId="7ECD1C9D" wp14:editId="7441DF51">
             <wp:extent cx="2008902" cy="2076450"/>
@@ -3394,7 +2764,7 @@
                     </pic:cNvPicPr>
                   </pic:nvPicPr>
                   <pic:blipFill rotWithShape="1">
-                    <a:blip r:embed="rId30">
+                    <a:blip r:embed="rId32">
                       <a:extLst>
                         <a:ext uri="{28A0092B-C50C-407E-A947-70E740481C1C}">
                           <a14:useLocalDpi xmlns:a14="http://schemas.microsoft.com/office/drawing/2010/main" val="0"/>
@@ -3466,13 +2836,8 @@
         <w:t>XOR</w:t>
       </w:r>
       <w:r>
-        <w:t xml:space="preserve"> no </w:t>
-      </w:r>
-      <w:proofErr w:type="spellStart"/>
-      <w:r>
-        <w:t>Logisim</w:t>
-      </w:r>
-      <w:proofErr w:type="spellEnd"/>
+        <w:t xml:space="preserve"> no Logisim</w:t>
+      </w:r>
     </w:p>
     <w:p>
       <w:pPr>
@@ -3505,7 +2870,7 @@
                     </pic:cNvPicPr>
                   </pic:nvPicPr>
                   <pic:blipFill rotWithShape="1">
-                    <a:blip r:embed="rId31" cstate="print">
+                    <a:blip r:embed="rId33" cstate="print">
                       <a:extLst>
                         <a:ext uri="{28A0092B-C50C-407E-A947-70E740481C1C}">
                           <a14:useLocalDpi xmlns:a14="http://schemas.microsoft.com/office/drawing/2010/main" val="0"/>
@@ -3572,20 +2937,14 @@
         <w:t>OR</w:t>
       </w:r>
       <w:r>
-        <w:t xml:space="preserve"> no </w:t>
-      </w:r>
-      <w:proofErr w:type="spellStart"/>
-      <w:r>
-        <w:t>Logisim</w:t>
-      </w:r>
-      <w:proofErr w:type="spellEnd"/>
+        <w:t xml:space="preserve"> no Logisim</w:t>
+      </w:r>
     </w:p>
     <w:p>
       <w:pPr>
         <w:pStyle w:val="Ttulo2"/>
       </w:pPr>
       <w:r>
-        <w:lastRenderedPageBreak/>
         <w:t>Multiplexador</w:t>
       </w:r>
     </w:p>
@@ -3644,7 +3003,7 @@
                     <pic:cNvPicPr/>
                   </pic:nvPicPr>
                   <pic:blipFill>
-                    <a:blip r:embed="rId32"/>
+                    <a:blip r:embed="rId34"/>
                     <a:stretch>
                       <a:fillRect/>
                     </a:stretch>
@@ -3712,7 +3071,7 @@
                     </pic:cNvPicPr>
                   </pic:nvPicPr>
                   <pic:blipFill>
-                    <a:blip r:embed="rId33" cstate="print">
+                    <a:blip r:embed="rId35" cstate="print">
                       <a:extLst>
                         <a:ext uri="{28A0092B-C50C-407E-A947-70E740481C1C}">
                           <a14:useLocalDpi xmlns:a14="http://schemas.microsoft.com/office/drawing/2010/main" val="0"/>
@@ -3749,13 +3108,8 @@
         <w:pStyle w:val="Legenda"/>
       </w:pPr>
       <w:r>
-        <w:t xml:space="preserve">Captura de tela da ULA no </w:t>
-      </w:r>
-      <w:proofErr w:type="spellStart"/>
-      <w:r>
-        <w:t>Logisim</w:t>
-      </w:r>
-      <w:proofErr w:type="spellEnd"/>
+        <w:t>Captura de tela da ULA no Logisim</w:t>
+      </w:r>
     </w:p>
     <w:p>
       <w:pPr>
@@ -3782,63 +3136,64 @@
           <w:sz w:val="18"/>
           <w:szCs w:val="18"/>
         </w:rPr>
-        <w:t xml:space="preserve">Para ULA no </w:t>
-      </w:r>
-      <w:proofErr w:type="spellStart"/>
-      <w:r>
+        <w:t>Para ULA no Logisim, foi juntado todas as operações feitas no Logisim. Por questões de espaço foram modificados para o circuito ficar mais compactado. Na saída de cada circuito se utilizou um distribuidor para que 4 bits separados da resposta fossem armazenados em conjunto. A saída desses circuitos foi para um multiplexador, pelo qual, através do número colocado, pode-se escolher qual tipo de operação se deseja realizar, para que a saída do MUX seja seu resultado.</w:t>
+      </w:r>
+    </w:p>
+    <w:p>
+      <w:pPr>
+        <w:pStyle w:val="NormalWeb"/>
+        <w:spacing w:before="0" w:beforeAutospacing="0" w:after="0" w:afterAutospacing="0"/>
+        <w:jc w:val="both"/>
         <w:rPr>
           <w:color w:val="000000"/>
           <w:sz w:val="18"/>
           <w:szCs w:val="18"/>
         </w:rPr>
-        <w:t>Logisim</w:t>
-      </w:r>
-      <w:proofErr w:type="spellEnd"/>
-      <w:r>
+      </w:pPr>
+    </w:p>
+    <w:p>
+      <w:pPr>
+        <w:pStyle w:val="Ttulo2"/>
+      </w:pPr>
+      <w:r>
+        <w:t>ULA no Tinkercad</w:t>
+      </w:r>
+    </w:p>
+    <w:p>
+      <w:pPr>
+        <w:pStyle w:val="NormalWeb"/>
+        <w:spacing w:before="0" w:beforeAutospacing="0" w:after="0" w:afterAutospacing="0"/>
+        <w:jc w:val="both"/>
         <w:rPr>
           <w:color w:val="000000"/>
           <w:sz w:val="18"/>
           <w:szCs w:val="18"/>
         </w:rPr>
-        <w:t xml:space="preserve">, foi juntado todas as operações feitas no </w:t>
-      </w:r>
-      <w:proofErr w:type="spellStart"/>
+      </w:pPr>
       <w:r>
         <w:rPr>
           <w:color w:val="000000"/>
           <w:sz w:val="18"/>
           <w:szCs w:val="18"/>
         </w:rPr>
-        <w:t>Logisim</w:t>
-      </w:r>
-      <w:proofErr w:type="spellEnd"/>
+        <w:tab/>
+        <w:t xml:space="preserve">Para a ULA no Tinkercad, não conseguimos implementar todas as operações </w:t>
+      </w:r>
       <w:r>
         <w:rPr>
           <w:color w:val="000000"/>
           <w:sz w:val="18"/>
           <w:szCs w:val="18"/>
         </w:rPr>
-        <w:t>. Por questões de espaço foram modificados para o circuito ficar mais compactado. Na saída de cada circuito se utilizou um distribuidor para que 4 bits separados da resposta fossem armazenados em conjunto. A saída desses circuitos foi para um multiplexador, pelo qual, através do número colocado, pode-se escolher qual tipo de operação se deseja realizar, para que a saída do MUX seja seu resultado.</w:t>
-      </w:r>
-    </w:p>
-    <w:p>
-      <w:pPr>
-        <w:pStyle w:val="NormalWeb"/>
-        <w:spacing w:before="0" w:beforeAutospacing="0" w:after="0" w:afterAutospacing="0"/>
-        <w:jc w:val="both"/>
+        <w:t xml:space="preserve">que realizamos no Logisim. </w:t>
+      </w:r>
+      <w:r>
         <w:rPr>
           <w:color w:val="000000"/>
           <w:sz w:val="18"/>
           <w:szCs w:val="18"/>
         </w:rPr>
-      </w:pPr>
-    </w:p>
-    <w:p>
-      <w:pPr>
-        <w:pStyle w:val="Ttulo2"/>
-      </w:pPr>
-      <w:r>
-        <w:t>ULA no Tinkercad</w:t>
+        <w:t>No Tinkercad aplicamos somente as operações básicas e necessárias, devido à dificuldade de implementação.</w:t>
       </w:r>
     </w:p>
     <w:p>
@@ -3859,160 +3214,7 @@
           <w:szCs w:val="18"/>
         </w:rPr>
         <w:tab/>
-        <w:t xml:space="preserve">Para a ULA no </w:t>
-      </w:r>
-      <w:proofErr w:type="spellStart"/>
-      <w:r>
-        <w:rPr>
-          <w:color w:val="000000"/>
-          <w:sz w:val="18"/>
-          <w:szCs w:val="18"/>
-        </w:rPr>
-        <w:t>Tinkercad</w:t>
-      </w:r>
-      <w:proofErr w:type="spellEnd"/>
-      <w:r>
-        <w:rPr>
-          <w:color w:val="000000"/>
-          <w:sz w:val="18"/>
-          <w:szCs w:val="18"/>
-        </w:rPr>
-        <w:t xml:space="preserve">, não conseguimos implementar todas as operações </w:t>
-      </w:r>
-      <w:r>
-        <w:rPr>
-          <w:color w:val="000000"/>
-          <w:sz w:val="18"/>
-          <w:szCs w:val="18"/>
-        </w:rPr>
-        <w:t xml:space="preserve">que realizamos no </w:t>
-      </w:r>
-      <w:proofErr w:type="spellStart"/>
-      <w:r>
-        <w:rPr>
-          <w:color w:val="000000"/>
-          <w:sz w:val="18"/>
-          <w:szCs w:val="18"/>
-        </w:rPr>
-        <w:t>Logisim</w:t>
-      </w:r>
-      <w:proofErr w:type="spellEnd"/>
-      <w:r>
-        <w:rPr>
-          <w:color w:val="000000"/>
-          <w:sz w:val="18"/>
-          <w:szCs w:val="18"/>
-        </w:rPr>
-        <w:t xml:space="preserve">. </w:t>
-      </w:r>
-      <w:r>
-        <w:rPr>
-          <w:color w:val="000000"/>
-          <w:sz w:val="18"/>
-          <w:szCs w:val="18"/>
-        </w:rPr>
-        <w:t xml:space="preserve">No </w:t>
-      </w:r>
-      <w:proofErr w:type="spellStart"/>
-      <w:r>
-        <w:rPr>
-          <w:color w:val="000000"/>
-          <w:sz w:val="18"/>
-          <w:szCs w:val="18"/>
-        </w:rPr>
-        <w:t>Tinkercad</w:t>
-      </w:r>
-      <w:proofErr w:type="spellEnd"/>
-      <w:r>
-        <w:rPr>
-          <w:color w:val="000000"/>
-          <w:sz w:val="18"/>
-          <w:szCs w:val="18"/>
-        </w:rPr>
-        <w:t xml:space="preserve"> </w:t>
-      </w:r>
-      <w:r>
-        <w:rPr>
-          <w:color w:val="000000"/>
-          <w:sz w:val="18"/>
-          <w:szCs w:val="18"/>
-        </w:rPr>
-        <w:t>aplicamos somente as operações básicas e necessárias, devido à dificuldade de implementação.</w:t>
-      </w:r>
-    </w:p>
-    <w:p>
-      <w:pPr>
-        <w:pStyle w:val="NormalWeb"/>
-        <w:spacing w:before="0" w:beforeAutospacing="0" w:after="0" w:afterAutospacing="0"/>
-        <w:jc w:val="both"/>
-        <w:rPr>
-          <w:color w:val="000000"/>
-          <w:sz w:val="18"/>
-          <w:szCs w:val="18"/>
-        </w:rPr>
-      </w:pPr>
-      <w:r>
-        <w:rPr>
-          <w:color w:val="000000"/>
-          <w:sz w:val="18"/>
-          <w:szCs w:val="18"/>
-        </w:rPr>
-        <w:tab/>
-        <w:t xml:space="preserve">Para implementar a unidade lógica aritmética no </w:t>
-      </w:r>
-      <w:proofErr w:type="spellStart"/>
-      <w:r>
-        <w:rPr>
-          <w:color w:val="000000"/>
-          <w:sz w:val="18"/>
-          <w:szCs w:val="18"/>
-        </w:rPr>
-        <w:t>Tinkercad</w:t>
-      </w:r>
-      <w:proofErr w:type="spellEnd"/>
-      <w:r>
-        <w:rPr>
-          <w:color w:val="000000"/>
-          <w:sz w:val="18"/>
-          <w:szCs w:val="18"/>
-        </w:rPr>
-        <w:t xml:space="preserve">, diferentemente do </w:t>
-      </w:r>
-      <w:proofErr w:type="spellStart"/>
-      <w:r>
-        <w:rPr>
-          <w:color w:val="000000"/>
-          <w:sz w:val="18"/>
-          <w:szCs w:val="18"/>
-        </w:rPr>
-        <w:t>Logisim</w:t>
-      </w:r>
-      <w:proofErr w:type="spellEnd"/>
-      <w:r>
-        <w:rPr>
-          <w:color w:val="000000"/>
-          <w:sz w:val="18"/>
-          <w:szCs w:val="18"/>
-        </w:rPr>
-        <w:t xml:space="preserve">, fizemos </w:t>
-      </w:r>
-      <w:proofErr w:type="spellStart"/>
-      <w:r>
-        <w:rPr>
-          <w:color w:val="000000"/>
-          <w:sz w:val="18"/>
-          <w:szCs w:val="18"/>
-        </w:rPr>
-        <w:t>ULAs</w:t>
-      </w:r>
-      <w:proofErr w:type="spellEnd"/>
-      <w:r>
-        <w:rPr>
-          <w:color w:val="000000"/>
-          <w:sz w:val="18"/>
-          <w:szCs w:val="18"/>
-        </w:rPr>
-        <w:t xml:space="preserve"> de 1 bit </w:t>
+        <w:t xml:space="preserve">Para implementar a unidade lógica aritmética no Tinkercad, diferentemente do Logisim, fizemos ULAs de 1 bit </w:t>
       </w:r>
       <w:r>
         <w:rPr>
@@ -4089,6 +3291,7 @@
           <w:sz w:val="18"/>
           <w:szCs w:val="18"/>
         </w:rPr>
+        <w:lastRenderedPageBreak/>
         <w:drawing>
           <wp:inline distT="0" distB="0" distL="0" distR="0" wp14:anchorId="09BE5EDC" wp14:editId="7AF61B22">
             <wp:extent cx="3086100" cy="2390775"/>
@@ -4107,7 +3310,7 @@
                     </pic:cNvPicPr>
                   </pic:nvPicPr>
                   <pic:blipFill>
-                    <a:blip r:embed="rId34" cstate="print">
+                    <a:blip r:embed="rId36" cstate="print">
                       <a:extLst>
                         <a:ext uri="{28A0092B-C50C-407E-A947-70E740481C1C}">
                           <a14:useLocalDpi xmlns:a14="http://schemas.microsoft.com/office/drawing/2010/main" val="0"/>
@@ -4173,7 +3376,7 @@
                     </pic:cNvPicPr>
                   </pic:nvPicPr>
                   <pic:blipFill rotWithShape="1">
-                    <a:blip r:embed="rId35">
+                    <a:blip r:embed="rId37">
                       <a:extLst>
                         <a:ext uri="{28A0092B-C50C-407E-A947-70E740481C1C}">
                           <a14:useLocalDpi xmlns:a14="http://schemas.microsoft.com/office/drawing/2010/main" val="0"/>
@@ -4221,7 +3424,6 @@
         <w:jc w:val="both"/>
       </w:pPr>
       <w:r>
-        <w:lastRenderedPageBreak/>
         <w:tab/>
       </w:r>
       <w:r>
@@ -4231,50 +3433,10 @@
         <w:t>ão</w:t>
       </w:r>
       <w:r>
-        <w:t xml:space="preserve"> entre as </w:t>
-      </w:r>
-      <w:proofErr w:type="spellStart"/>
-      <w:r>
-        <w:t>ULAs</w:t>
-      </w:r>
-      <w:proofErr w:type="spellEnd"/>
-      <w:r>
-        <w:t xml:space="preserve"> foi feita da seguinte forma</w:t>
-      </w:r>
-      <w:r>
-        <w:t xml:space="preserve">, a primeira ULA recebe o </w:t>
-      </w:r>
-      <w:proofErr w:type="spellStart"/>
-      <w:r>
-        <w:t>Cin</w:t>
-      </w:r>
-      <w:proofErr w:type="spellEnd"/>
-      <w:r>
-        <w:t xml:space="preserve"> por meio de um switch, já as outras </w:t>
-      </w:r>
-      <w:proofErr w:type="spellStart"/>
-      <w:r>
-        <w:t>ULAs</w:t>
-      </w:r>
-      <w:proofErr w:type="spellEnd"/>
-      <w:r>
-        <w:t xml:space="preserve"> recebem como </w:t>
-      </w:r>
-      <w:proofErr w:type="spellStart"/>
-      <w:r>
-        <w:t>Cin</w:t>
-      </w:r>
-      <w:proofErr w:type="spellEnd"/>
-      <w:r>
-        <w:t xml:space="preserve"> o </w:t>
-      </w:r>
-      <w:proofErr w:type="spellStart"/>
-      <w:r>
-        <w:t>Cout</w:t>
-      </w:r>
-      <w:proofErr w:type="spellEnd"/>
-      <w:r>
-        <w:t xml:space="preserve"> da ULA anterior.</w:t>
+        <w:t xml:space="preserve"> entre as ULAs foi feita da seguinte forma</w:t>
+      </w:r>
+      <w:r>
+        <w:t>, a primeira ULA recebe o Cin por meio de um switch, já as outras ULAs recebem como Cin o Cout da ULA anterior.</w:t>
       </w:r>
     </w:p>
     <w:p>
@@ -4286,29 +3448,16 @@
         <w:t>Como escolhemos</w:t>
       </w:r>
       <w:r>
-        <w:t xml:space="preserve"> realizar </w:t>
-      </w:r>
-      <w:proofErr w:type="spellStart"/>
-      <w:r>
-        <w:t>ULAs</w:t>
-      </w:r>
-      <w:proofErr w:type="spellEnd"/>
-      <w:r>
-        <w:t xml:space="preserve"> de </w:t>
-      </w:r>
-      <w:r>
-        <w:t xml:space="preserve">1 bit para o </w:t>
-      </w:r>
-      <w:proofErr w:type="spellStart"/>
-      <w:r>
-        <w:t>Tinkercad</w:t>
-      </w:r>
-      <w:proofErr w:type="spellEnd"/>
-      <w:r>
-        <w:t xml:space="preserve">, todas as operações, consequentemente também foram de 1 bit. </w:t>
-      </w:r>
-      <w:r>
-        <w:t xml:space="preserve">A lógica das operações mostradas anteriormente e as de 1 bit são a mesma, apenas reduzindo a quantidade de </w:t>
+        <w:t xml:space="preserve"> realizar ULAs de </w:t>
+      </w:r>
+      <w:r>
+        <w:t xml:space="preserve">1 bit para o Tinkercad, todas as operações, consequentemente também foram de 1 bit. </w:t>
+      </w:r>
+      <w:r>
+        <w:t xml:space="preserve">A lógica das operações mostradas </w:t>
+      </w:r>
+      <w:r>
+        <w:t xml:space="preserve">anteriormente e as de 1 bit são a mesma, apenas reduzindo a quantidade de </w:t>
       </w:r>
       <w:r>
         <w:t>bits utilizadas.</w:t>
@@ -4358,15 +3507,7 @@
         <w:t xml:space="preserve"> serve para</w:t>
       </w:r>
       <w:r>
-        <w:t xml:space="preserve"> mostrar quando o </w:t>
-      </w:r>
-      <w:proofErr w:type="spellStart"/>
-      <w:r>
-        <w:t>Cout</w:t>
-      </w:r>
-      <w:proofErr w:type="spellEnd"/>
-      <w:r>
-        <w:t xml:space="preserve"> estiver ativo.</w:t>
+        <w:t xml:space="preserve"> mostrar quando o Cout estiver ativo.</w:t>
       </w:r>
     </w:p>
     <w:p>
@@ -4414,7 +3555,7 @@
                     </pic:cNvPicPr>
                   </pic:nvPicPr>
                   <pic:blipFill>
-                    <a:blip r:embed="rId36" cstate="print">
+                    <a:blip r:embed="rId38" cstate="print">
                       <a:extLst>
                         <a:ext uri="{28A0092B-C50C-407E-A947-70E740481C1C}">
                           <a14:useLocalDpi xmlns:a14="http://schemas.microsoft.com/office/drawing/2010/main" val="0"/>
@@ -4480,7 +3621,7 @@
                     </pic:cNvPicPr>
                   </pic:nvPicPr>
                   <pic:blipFill>
-                    <a:blip r:embed="rId37" cstate="print">
+                    <a:blip r:embed="rId39" cstate="print">
                       <a:extLst>
                         <a:ext uri="{28A0092B-C50C-407E-A947-70E740481C1C}">
                           <a14:useLocalDpi xmlns:a14="http://schemas.microsoft.com/office/drawing/2010/main" val="0"/>
@@ -4538,6 +3679,7 @@
         <w:rPr>
           <w:noProof/>
         </w:rPr>
+        <w:lastRenderedPageBreak/>
         <w:drawing>
           <wp:inline distT="0" distB="0" distL="0" distR="0" wp14:anchorId="0837353D" wp14:editId="30C9D029">
             <wp:extent cx="3086100" cy="2562225"/>
@@ -4556,7 +3698,7 @@
                     </pic:cNvPicPr>
                   </pic:nvPicPr>
                   <pic:blipFill>
-                    <a:blip r:embed="rId38">
+                    <a:blip r:embed="rId40">
                       <a:extLst>
                         <a:ext uri="{28A0092B-C50C-407E-A947-70E740481C1C}">
                           <a14:useLocalDpi xmlns:a14="http://schemas.microsoft.com/office/drawing/2010/main" val="0"/>
@@ -4623,7 +3765,7 @@
                     </pic:cNvPicPr>
                   </pic:nvPicPr>
                   <pic:blipFill>
-                    <a:blip r:embed="rId39" cstate="print">
+                    <a:blip r:embed="rId41" cstate="print">
                       <a:extLst>
                         <a:ext uri="{28A0092B-C50C-407E-A947-70E740481C1C}">
                           <a14:useLocalDpi xmlns:a14="http://schemas.microsoft.com/office/drawing/2010/main" val="0"/>
@@ -4707,7 +3849,7 @@
                     </pic:cNvPicPr>
                   </pic:nvPicPr>
                   <pic:blipFill>
-                    <a:blip r:embed="rId40" cstate="print">
+                    <a:blip r:embed="rId42" cstate="print">
                       <a:extLst>
                         <a:ext uri="{28A0092B-C50C-407E-A947-70E740481C1C}">
                           <a14:useLocalDpi xmlns:a14="http://schemas.microsoft.com/office/drawing/2010/main" val="0"/>
@@ -4755,7 +3897,6 @@
         <w:pStyle w:val="Ttulo3"/>
       </w:pPr>
       <w:r>
-        <w:lastRenderedPageBreak/>
         <w:t>Adição</w:t>
       </w:r>
     </w:p>
@@ -4787,7 +3928,7 @@
                     </pic:cNvPicPr>
                   </pic:nvPicPr>
                   <pic:blipFill>
-                    <a:blip r:embed="rId41" cstate="print">
+                    <a:blip r:embed="rId43" cstate="print">
                       <a:extLst>
                         <a:ext uri="{28A0092B-C50C-407E-A947-70E740481C1C}">
                           <a14:useLocalDpi xmlns:a14="http://schemas.microsoft.com/office/drawing/2010/main" val="0"/>
@@ -5104,7 +4245,10 @@
         </w:sectPr>
       </w:pPr>
       <w:r>
-        <w:t>CIRCUITOS Multiplicador. [S. l.], 5 abr. 2010. Disponível em: https://www.cin.ufpe.br/~if675ec/arquivos/aulas/2003-2/unidade1/aula13_CircuitoAritmetico_Multiplicador.pdf. Acesso em: 22 nov. 2022.</w:t>
+        <w:t>CIRCUITOS Multiplicador. [S. l.], 5 abr. 2010. Disponível em: https://www.cin.ufpe.br/~if675ec/arquivos/aulas/2003-</w:t>
+      </w:r>
+      <w:r>
+        <w:t>2/unidade1/aula13_CircuitoAritmetico_Multiplicador.pdf. Acesso em: 22 nov. 2022.</w:t>
       </w:r>
     </w:p>
     <w:p>
@@ -9486,10 +8630,6 @@
 </file>
 
 <file path=customXml/item1.xml><?xml version="1.0" encoding="utf-8"?>
-<b:Sources xmlns:b="http://schemas.openxmlformats.org/officeDocument/2006/bibliography" xmlns="http://schemas.openxmlformats.org/officeDocument/2006/bibliography" SelectedStyle="\APA.XSL" StyleName="APA"/>
-</file>
-
-<file path=customXml/item2.xml><?xml version="1.0" encoding="utf-8"?>
 <p:properties xmlns:p="http://schemas.microsoft.com/office/2006/metadata/properties" xmlns:xsi="http://www.w3.org/2001/XMLSchema-instance" xmlns:pc="http://schemas.microsoft.com/office/infopath/2007/PartnerControls">
   <documentManagement>
     <_activity xmlns="d40b364f-5150-41f6-8db3-36a00d4d6c03" xsi:nil="true"/>
@@ -9497,16 +8637,11 @@
 </p:properties>
 </file>
 
-<file path=customXml/item3.xml><?xml version="1.0" encoding="utf-8"?>
-<?mso-contentType ?>
-<FormTemplates xmlns="http://schemas.microsoft.com/sharepoint/v3/contenttype/forms">
-  <Display>DocumentLibraryForm</Display>
-  <Edit>DocumentLibraryForm</Edit>
-  <New>DocumentLibraryForm</New>
-</FormTemplates>
+<file path=customXml/item2.xml><?xml version="1.0" encoding="utf-8"?>
+<b:Sources xmlns:b="http://schemas.openxmlformats.org/officeDocument/2006/bibliography" xmlns="http://schemas.openxmlformats.org/officeDocument/2006/bibliography" SelectedStyle="\APA.XSL" StyleName="APA"/>
 </file>
 
-<file path=customXml/item4.xml><?xml version="1.0" encoding="utf-8"?>
+<file path=customXml/item3.xml><?xml version="1.0" encoding="utf-8"?>
 <ct:contentTypeSchema xmlns:ct="http://schemas.microsoft.com/office/2006/metadata/contentType" xmlns:ma="http://schemas.microsoft.com/office/2006/metadata/properties/metaAttributes" ct:_="" ma:_="" ma:contentTypeName="Documento" ma:contentTypeID="0x010100C0F21D92B8FB40409201D9C61E337D69" ma:contentTypeVersion="3" ma:contentTypeDescription="Crie um novo documento." ma:contentTypeScope="" ma:versionID="e2cba1f9f2de58e0654fe4dd0bf9ee02">
   <xsd:schema xmlns:xsd="http://www.w3.org/2001/XMLSchema" xmlns:xs="http://www.w3.org/2001/XMLSchema" xmlns:p="http://schemas.microsoft.com/office/2006/metadata/properties" xmlns:ns3="d40b364f-5150-41f6-8db3-36a00d4d6c03" targetNamespace="http://schemas.microsoft.com/office/2006/metadata/properties" ma:root="true" ma:fieldsID="384c75fbd45d30db91ac055c35673eac" ns3:_="">
     <xsd:import namespace="d40b364f-5150-41f6-8db3-36a00d4d6c03"/>
@@ -9644,15 +8779,16 @@
 </ct:contentTypeSchema>
 </file>
 
-<file path=customXml/itemProps1.xml><?xml version="1.0" encoding="utf-8"?>
-<ds:datastoreItem xmlns:ds="http://schemas.openxmlformats.org/officeDocument/2006/customXml" ds:itemID="{9E966C7F-158E-4883-86A6-4454069232BB}">
-  <ds:schemaRefs>
-    <ds:schemaRef ds:uri="http://schemas.openxmlformats.org/officeDocument/2006/bibliography"/>
-  </ds:schemaRefs>
-</ds:datastoreItem>
+<file path=customXml/item4.xml><?xml version="1.0" encoding="utf-8"?>
+<?mso-contentType ?>
+<FormTemplates xmlns="http://schemas.microsoft.com/sharepoint/v3/contenttype/forms">
+  <Display>DocumentLibraryForm</Display>
+  <Edit>DocumentLibraryForm</Edit>
+  <New>DocumentLibraryForm</New>
+</FormTemplates>
 </file>
 
-<file path=customXml/itemProps2.xml><?xml version="1.0" encoding="utf-8"?>
+<file path=customXml/itemProps1.xml><?xml version="1.0" encoding="utf-8"?>
 <ds:datastoreItem xmlns:ds="http://schemas.openxmlformats.org/officeDocument/2006/customXml" ds:itemID="{37B79D37-13BB-4D09-A5DA-2DEE3E9F9A5D}">
   <ds:schemaRefs>
     <ds:schemaRef ds:uri="http://schemas.microsoft.com/office/2006/metadata/properties"/>
@@ -9662,15 +8798,15 @@
 </ds:datastoreItem>
 </file>
 
-<file path=customXml/itemProps3.xml><?xml version="1.0" encoding="utf-8"?>
-<ds:datastoreItem xmlns:ds="http://schemas.openxmlformats.org/officeDocument/2006/customXml" ds:itemID="{9D9DF749-CDBB-4485-B7F3-D2409988B8D6}">
+<file path=customXml/itemProps2.xml><?xml version="1.0" encoding="utf-8"?>
+<ds:datastoreItem xmlns:ds="http://schemas.openxmlformats.org/officeDocument/2006/customXml" ds:itemID="{9E966C7F-158E-4883-86A6-4454069232BB}">
   <ds:schemaRefs>
-    <ds:schemaRef ds:uri="http://schemas.microsoft.com/sharepoint/v3/contenttype/forms"/>
+    <ds:schemaRef ds:uri="http://schemas.openxmlformats.org/officeDocument/2006/bibliography"/>
   </ds:schemaRefs>
 </ds:datastoreItem>
 </file>
 
-<file path=customXml/itemProps4.xml><?xml version="1.0" encoding="utf-8"?>
+<file path=customXml/itemProps3.xml><?xml version="1.0" encoding="utf-8"?>
 <ds:datastoreItem xmlns:ds="http://schemas.openxmlformats.org/officeDocument/2006/customXml" ds:itemID="{433F3A37-F227-4C5D-ACB1-C90729DCFFEE}">
   <ds:schemaRefs>
     <ds:schemaRef ds:uri="http://schemas.microsoft.com/office/2006/metadata/contentType"/>
@@ -9686,4 +8822,12 @@
     <ds:schemaRef ds:uri="http://schemas.microsoft.com/internal/obd"/>
   </ds:schemaRefs>
 </ds:datastoreItem>
+</file>
+
+<file path=customXml/itemProps4.xml><?xml version="1.0" encoding="utf-8"?>
+<ds:datastoreItem xmlns:ds="http://schemas.openxmlformats.org/officeDocument/2006/customXml" ds:itemID="{9D9DF749-CDBB-4485-B7F3-D2409988B8D6}">
+  <ds:schemaRefs>
+    <ds:schemaRef ds:uri="http://schemas.microsoft.com/sharepoint/v3/contenttype/forms"/>
+  </ds:schemaRefs>
+</ds:datastoreItem>
 </file>
</xml_diff>

<commit_message>
Projeto finalizado - alteração no artigo
</commit_message>
<xml_diff>
--- a/Artigo ULA - Cicero, Gustavo e Rafael.docx
+++ b/Artigo ULA - Cicero, Gustavo e Rafael.docx
@@ -237,7 +237,35 @@
         <w:rPr>
           <w:lang w:val="pt-BR"/>
         </w:rPr>
-        <w:t>Neste trabalho de Sistemas Digitais tivemos que realizar a criação e implementação de uma Unidade Lógica Aritmética (ULA) nas plataformas Logisim e Tinkercad. Na criação da ULA tínhamos quatro operações lógicas obrigatórias para serem adicionadas, AND, OR, soma e subtração. No decorrer deste artigo será possível entender todas as implementações realizadas nesse processo.</w:t>
+        <w:t xml:space="preserve">Neste trabalho de Sistemas Digitais tivemos que realizar a criação e implementação de uma Unidade Lógica Aritmética (ULA) nas plataformas </w:t>
+      </w:r>
+      <w:proofErr w:type="spellStart"/>
+      <w:r>
+        <w:rPr>
+          <w:lang w:val="pt-BR"/>
+        </w:rPr>
+        <w:t>Logisim</w:t>
+      </w:r>
+      <w:proofErr w:type="spellEnd"/>
+      <w:r>
+        <w:rPr>
+          <w:lang w:val="pt-BR"/>
+        </w:rPr>
+        <w:t xml:space="preserve"> e </w:t>
+      </w:r>
+      <w:proofErr w:type="spellStart"/>
+      <w:r>
+        <w:rPr>
+          <w:lang w:val="pt-BR"/>
+        </w:rPr>
+        <w:t>Tinkercad</w:t>
+      </w:r>
+      <w:proofErr w:type="spellEnd"/>
+      <w:r>
+        <w:rPr>
+          <w:lang w:val="pt-BR"/>
+        </w:rPr>
+        <w:t>. Na criação da ULA tínhamos quatro operações lógicas obrigatórias para serem adicionadas, AND, OR, soma e subtração. No decorrer deste artigo será possível entender todas as implementações realizadas nesse processo.</w:t>
       </w:r>
     </w:p>
     <w:p>
@@ -467,8 +495,19 @@
           <w:color w:val="000000"/>
           <w:lang w:val="pt-BR"/>
         </w:rPr>
-        <w:t>Implementação do somador no Logisim</w:t>
-      </w:r>
+        <w:t xml:space="preserve">Implementação do somador no </w:t>
+      </w:r>
+      <w:proofErr w:type="spellStart"/>
+      <w:r>
+        <w:rPr>
+          <w:i/>
+          <w:iCs/>
+          <w:color w:val="000000"/>
+          <w:lang w:val="pt-BR"/>
+        </w:rPr>
+        <w:t>Logisim</w:t>
+      </w:r>
+      <w:proofErr w:type="spellEnd"/>
     </w:p>
     <w:p>
       <w:pPr>
@@ -635,7 +674,61 @@
           <w:sz w:val="20"/>
           <w:szCs w:val="20"/>
         </w:rPr>
-        <w:t>Na tabela verdade, A e B se trataria dos 2 bits que se deseja somar. O Carry in (Cin) é o transporte que vem da soma feita anteriormente. Quando fizemos 1 + 1 em binário o resultado é 10, ao somar bit por bit de um valor, entretanto, a soma daqueles dois bits fica em 0, enquanto 1 é transportado para o próximo bit de maior valor (Cout). </w:t>
+        <w:t xml:space="preserve">Na tabela verdade, A e B se trataria dos 2 bits que se deseja somar. O </w:t>
+      </w:r>
+      <w:proofErr w:type="spellStart"/>
+      <w:r>
+        <w:rPr>
+          <w:color w:val="000000"/>
+          <w:sz w:val="20"/>
+          <w:szCs w:val="20"/>
+        </w:rPr>
+        <w:t>Carry</w:t>
+      </w:r>
+      <w:proofErr w:type="spellEnd"/>
+      <w:r>
+        <w:rPr>
+          <w:color w:val="000000"/>
+          <w:sz w:val="20"/>
+          <w:szCs w:val="20"/>
+        </w:rPr>
+        <w:t xml:space="preserve"> in (</w:t>
+      </w:r>
+      <w:proofErr w:type="spellStart"/>
+      <w:r>
+        <w:rPr>
+          <w:color w:val="000000"/>
+          <w:sz w:val="20"/>
+          <w:szCs w:val="20"/>
+        </w:rPr>
+        <w:t>Cin</w:t>
+      </w:r>
+      <w:proofErr w:type="spellEnd"/>
+      <w:r>
+        <w:rPr>
+          <w:color w:val="000000"/>
+          <w:sz w:val="20"/>
+          <w:szCs w:val="20"/>
+        </w:rPr>
+        <w:t>) é o transporte que vem da soma feita anteriormente. Quando fizemos 1 + 1 em binário o resultado é 10, ao somar bit por bit de um valor, entretanto, a soma daqueles dois bits fica em 0, enquanto 1 é transportado para o próximo bit de maior valor (</w:t>
+      </w:r>
+      <w:proofErr w:type="spellStart"/>
+      <w:r>
+        <w:rPr>
+          <w:color w:val="000000"/>
+          <w:sz w:val="20"/>
+          <w:szCs w:val="20"/>
+        </w:rPr>
+        <w:t>Cout</w:t>
+      </w:r>
+      <w:proofErr w:type="spellEnd"/>
+      <w:r>
+        <w:rPr>
+          <w:color w:val="000000"/>
+          <w:sz w:val="20"/>
+          <w:szCs w:val="20"/>
+        </w:rPr>
+        <w:t>). </w:t>
       </w:r>
     </w:p>
     <w:p>
@@ -656,7 +749,115 @@
           <w:sz w:val="20"/>
           <w:szCs w:val="20"/>
         </w:rPr>
-        <w:t>Quando se trata de soma entre números binários, na tabela verdade, nota-se que o valor final da soma que aparece no output é como se fosse o resultado de uma lógica XOR entre A, B e Carry in. Logo, um somador possui uma porta XOR para soma de A e B e depois o uma XOR do resultado dessa com o valor de Carry in que viria como Carry out de uma soma anterior. Caso não haja valor transportado da soma anterior, o Cin seria 0. Além da soma, faltaria calcular o Carry out, ou seja, aquilo que esta soma passaria como transporte para uma próxima fase. Para isso, é possível notar que a lógica por trás do Carry out na tabela verdade é o mesmo da porta AND, ou entre A e B, ou entre a soma deles com o Cin.</w:t>
+        <w:t xml:space="preserve">Quando se trata de soma entre números binários, na tabela verdade, nota-se que o valor final da soma que aparece no output é como se fosse o resultado de uma lógica XOR entre A, B e </w:t>
+      </w:r>
+      <w:proofErr w:type="spellStart"/>
+      <w:r>
+        <w:rPr>
+          <w:color w:val="000000"/>
+          <w:sz w:val="20"/>
+          <w:szCs w:val="20"/>
+        </w:rPr>
+        <w:t>Carry</w:t>
+      </w:r>
+      <w:proofErr w:type="spellEnd"/>
+      <w:r>
+        <w:rPr>
+          <w:color w:val="000000"/>
+          <w:sz w:val="20"/>
+          <w:szCs w:val="20"/>
+        </w:rPr>
+        <w:t xml:space="preserve"> in. Logo, um somador possui uma porta XOR para soma de A e B e depois o uma XOR do resultado dessa com o valor de </w:t>
+      </w:r>
+      <w:proofErr w:type="spellStart"/>
+      <w:r>
+        <w:rPr>
+          <w:color w:val="000000"/>
+          <w:sz w:val="20"/>
+          <w:szCs w:val="20"/>
+        </w:rPr>
+        <w:t>Carry</w:t>
+      </w:r>
+      <w:proofErr w:type="spellEnd"/>
+      <w:r>
+        <w:rPr>
+          <w:color w:val="000000"/>
+          <w:sz w:val="20"/>
+          <w:szCs w:val="20"/>
+        </w:rPr>
+        <w:t xml:space="preserve"> in que viria como </w:t>
+      </w:r>
+      <w:proofErr w:type="spellStart"/>
+      <w:r>
+        <w:rPr>
+          <w:color w:val="000000"/>
+          <w:sz w:val="20"/>
+          <w:szCs w:val="20"/>
+        </w:rPr>
+        <w:t>Carry</w:t>
+      </w:r>
+      <w:proofErr w:type="spellEnd"/>
+      <w:r>
+        <w:rPr>
+          <w:color w:val="000000"/>
+          <w:sz w:val="20"/>
+          <w:szCs w:val="20"/>
+        </w:rPr>
+        <w:t xml:space="preserve"> out de uma soma anterior. Caso não haja valor transportado da soma anterior, o </w:t>
+      </w:r>
+      <w:proofErr w:type="spellStart"/>
+      <w:r>
+        <w:rPr>
+          <w:color w:val="000000"/>
+          <w:sz w:val="20"/>
+          <w:szCs w:val="20"/>
+        </w:rPr>
+        <w:t>Cin</w:t>
+      </w:r>
+      <w:proofErr w:type="spellEnd"/>
+      <w:r>
+        <w:rPr>
+          <w:color w:val="000000"/>
+          <w:sz w:val="20"/>
+          <w:szCs w:val="20"/>
+        </w:rPr>
+        <w:t xml:space="preserve"> seria 0. Além da soma, faltaria calcular o </w:t>
+      </w:r>
+      <w:proofErr w:type="spellStart"/>
+      <w:r>
+        <w:rPr>
+          <w:color w:val="000000"/>
+          <w:sz w:val="20"/>
+          <w:szCs w:val="20"/>
+        </w:rPr>
+        <w:t>Carry</w:t>
+      </w:r>
+      <w:proofErr w:type="spellEnd"/>
+      <w:r>
+        <w:rPr>
+          <w:color w:val="000000"/>
+          <w:sz w:val="20"/>
+          <w:szCs w:val="20"/>
+        </w:rPr>
+        <w:t xml:space="preserve"> out, ou seja, aquilo que esta soma passaria como transporte para uma próxima fase. Para isso, é possível notar que a lógica por trás do </w:t>
+      </w:r>
+      <w:proofErr w:type="spellStart"/>
+      <w:r>
+        <w:rPr>
+          <w:color w:val="000000"/>
+          <w:sz w:val="20"/>
+          <w:szCs w:val="20"/>
+        </w:rPr>
+        <w:t>Carry</w:t>
+      </w:r>
+      <w:proofErr w:type="spellEnd"/>
+      <w:r>
+        <w:rPr>
+          <w:color w:val="000000"/>
+          <w:sz w:val="20"/>
+          <w:szCs w:val="20"/>
+        </w:rPr>
+        <w:t xml:space="preserve"> out na tabela verdade é o mesmo da porta AND, ou entre A e B, ou entre a soma deles com o Cin.</w:t>
       </w:r>
     </w:p>
     <w:p>
@@ -746,8 +947,13 @@
         </w:rPr>
       </w:pPr>
       <w:r>
-        <w:t>Captura de tela do somador no Logisim</w:t>
-      </w:r>
+        <w:t xml:space="preserve">Captura de tela do somador no </w:t>
+      </w:r>
+      <w:proofErr w:type="spellStart"/>
+      <w:r>
+        <w:t>Logisim</w:t>
+      </w:r>
+      <w:proofErr w:type="spellEnd"/>
     </w:p>
     <w:p>
       <w:pPr>
@@ -792,7 +998,61 @@
           <w:szCs w:val="20"/>
         </w:rPr>
         <w:lastRenderedPageBreak/>
-        <w:t>somador de mais bits está aí, já que o Carry out da soma de um algarismo entra como Carry in da soma do próximo algarismo (de valor mais alto). Caso o Carry out dos MSB dos números a serem somados tenha 1 como resultado, o resultado se trata de um número de 5 bits, sendo esse número transportado o MSB da resposta.</w:t>
+        <w:t xml:space="preserve">somador de mais bits está aí, já que o </w:t>
+      </w:r>
+      <w:proofErr w:type="spellStart"/>
+      <w:r>
+        <w:rPr>
+          <w:color w:val="000000"/>
+          <w:sz w:val="20"/>
+          <w:szCs w:val="20"/>
+        </w:rPr>
+        <w:t>Carry</w:t>
+      </w:r>
+      <w:proofErr w:type="spellEnd"/>
+      <w:r>
+        <w:rPr>
+          <w:color w:val="000000"/>
+          <w:sz w:val="20"/>
+          <w:szCs w:val="20"/>
+        </w:rPr>
+        <w:t xml:space="preserve"> out da soma de um algarismo entra como </w:t>
+      </w:r>
+      <w:proofErr w:type="spellStart"/>
+      <w:r>
+        <w:rPr>
+          <w:color w:val="000000"/>
+          <w:sz w:val="20"/>
+          <w:szCs w:val="20"/>
+        </w:rPr>
+        <w:t>Carry</w:t>
+      </w:r>
+      <w:proofErr w:type="spellEnd"/>
+      <w:r>
+        <w:rPr>
+          <w:color w:val="000000"/>
+          <w:sz w:val="20"/>
+          <w:szCs w:val="20"/>
+        </w:rPr>
+        <w:t xml:space="preserve"> in da soma do próximo algarismo (de valor mais alto). Caso o </w:t>
+      </w:r>
+      <w:proofErr w:type="spellStart"/>
+      <w:r>
+        <w:rPr>
+          <w:color w:val="000000"/>
+          <w:sz w:val="20"/>
+          <w:szCs w:val="20"/>
+        </w:rPr>
+        <w:t>Carry</w:t>
+      </w:r>
+      <w:proofErr w:type="spellEnd"/>
+      <w:r>
+        <w:rPr>
+          <w:color w:val="000000"/>
+          <w:sz w:val="20"/>
+          <w:szCs w:val="20"/>
+        </w:rPr>
+        <w:t xml:space="preserve"> out dos MSB dos números a serem somados tenha 1 como resultado, o resultado se trata de um número de 5 bits, sendo esse número transportado o MSB da resposta.</w:t>
       </w:r>
       <w:r>
         <w:rPr>
@@ -839,6 +1099,7 @@
         </w:rPr>
         <w:t xml:space="preserve">Implementação do somador no </w:t>
       </w:r>
+      <w:proofErr w:type="spellStart"/>
       <w:r>
         <w:rPr>
           <w:i/>
@@ -848,6 +1109,7 @@
         </w:rPr>
         <w:t>Tinkercad</w:t>
       </w:r>
+      <w:proofErr w:type="spellEnd"/>
     </w:p>
     <w:p>
       <w:pPr>
@@ -855,7 +1117,23 @@
         <w:jc w:val="both"/>
       </w:pPr>
       <w:r>
-        <w:t>Após nossa equipe ter desenvolvido o circuito teórico no Logisim, começamos a parte de transporte do mesmo para o simulador Tinkercad.</w:t>
+        <w:t xml:space="preserve">Após nossa equipe ter desenvolvido o circuito teórico no </w:t>
+      </w:r>
+      <w:proofErr w:type="spellStart"/>
+      <w:r>
+        <w:t>Logisim</w:t>
+      </w:r>
+      <w:proofErr w:type="spellEnd"/>
+      <w:r>
+        <w:t xml:space="preserve">, começamos a parte de transporte do mesmo para o simulador </w:t>
+      </w:r>
+      <w:proofErr w:type="spellStart"/>
+      <w:r>
+        <w:t>Tinkercad</w:t>
+      </w:r>
+      <w:proofErr w:type="spellEnd"/>
+      <w:r>
+        <w:t>.</w:t>
       </w:r>
     </w:p>
     <w:p>
@@ -869,7 +1147,15 @@
         <w:jc w:val="both"/>
       </w:pPr>
       <w:r>
-        <w:t>Para recriar o circuito somador teórico no Tinkercad foram usados os seguintes componentes:</w:t>
+        <w:t xml:space="preserve">Para recriar o circuito somador teórico no </w:t>
+      </w:r>
+      <w:proofErr w:type="spellStart"/>
+      <w:r>
+        <w:t>Tinkercad</w:t>
+      </w:r>
+      <w:proofErr w:type="spellEnd"/>
+      <w:r>
+        <w:t xml:space="preserve"> foram usados os seguintes componentes:</w:t>
       </w:r>
     </w:p>
     <w:p>
@@ -947,7 +1233,15 @@
         <w:jc w:val="both"/>
       </w:pPr>
       <w:r>
-        <w:t>Portas quad XOR 74HC86;</w:t>
+        <w:t xml:space="preserve">Portas </w:t>
+      </w:r>
+      <w:proofErr w:type="spellStart"/>
+      <w:r>
+        <w:t>quad</w:t>
+      </w:r>
+      <w:proofErr w:type="spellEnd"/>
+      <w:r>
+        <w:t xml:space="preserve"> XOR 74HC86;</w:t>
       </w:r>
     </w:p>
     <w:p>
@@ -960,7 +1254,15 @@
         <w:jc w:val="both"/>
       </w:pPr>
       <w:r>
-        <w:t>Portas quad AND 74HC08;</w:t>
+        <w:t xml:space="preserve">Portas </w:t>
+      </w:r>
+      <w:proofErr w:type="spellStart"/>
+      <w:r>
+        <w:t>quad</w:t>
+      </w:r>
+      <w:proofErr w:type="spellEnd"/>
+      <w:r>
+        <w:t xml:space="preserve"> AND 74HC08;</w:t>
       </w:r>
     </w:p>
     <w:p>
@@ -973,7 +1275,15 @@
         <w:jc w:val="both"/>
       </w:pPr>
       <w:r>
-        <w:t>Porta quad OR 74HC32.</w:t>
+        <w:t xml:space="preserve">Porta </w:t>
+      </w:r>
+      <w:proofErr w:type="spellStart"/>
+      <w:r>
+        <w:t>quad</w:t>
+      </w:r>
+      <w:proofErr w:type="spellEnd"/>
+      <w:r>
+        <w:t xml:space="preserve"> OR 74HC32.</w:t>
       </w:r>
     </w:p>
     <w:p>
@@ -987,23 +1297,63 @@
         <w:jc w:val="both"/>
       </w:pPr>
       <w:r>
-        <w:t>Começamos a montagem ligando os fios da fonte de energia nas linhas de positivo e negativo da placa de ensaio. Em seguida, conectamos dois DIPs na placa de ensaio para podermos fazer a inserção dos números que irão ser somados.</w:t>
-      </w:r>
-    </w:p>
-    <w:p>
-      <w:pPr>
-        <w:jc w:val="both"/>
-      </w:pPr>
-      <w:r>
-        <w:t>Na parte de cima dos DIPs, ligamos cada uma das colunas das chaves dos DIPs na linha com corrente positiva, já na parte de baixo, utilizamos interruptores para conectar cada chave dos DIPs na linha com corrente negativa.</w:t>
-      </w:r>
-    </w:p>
-    <w:p>
-      <w:pPr>
-        <w:jc w:val="both"/>
-      </w:pPr>
-      <w:r>
-        <w:t xml:space="preserve">Inserimos todas as portas lógicas na placa de ensaio, formando uma linha ao lado dos DIPs. As portas foram colocadas na seguinte ordem: 74HC86, 74HC08, 74HC86, 74HC08, 74HC32. </w:t>
+        <w:t xml:space="preserve">Começamos a montagem ligando os fios da fonte de energia nas linhas de positivo e negativo da placa de ensaio. Em seguida, conectamos dois </w:t>
+      </w:r>
+      <w:proofErr w:type="spellStart"/>
+      <w:r>
+        <w:t>DIPs</w:t>
+      </w:r>
+      <w:proofErr w:type="spellEnd"/>
+      <w:r>
+        <w:t xml:space="preserve"> na placa de ensaio para podermos fazer a inserção dos números que irão ser somados.</w:t>
+      </w:r>
+    </w:p>
+    <w:p>
+      <w:pPr>
+        <w:jc w:val="both"/>
+      </w:pPr>
+      <w:r>
+        <w:t xml:space="preserve">Na parte de cima dos </w:t>
+      </w:r>
+      <w:proofErr w:type="spellStart"/>
+      <w:r>
+        <w:t>DIPs</w:t>
+      </w:r>
+      <w:proofErr w:type="spellEnd"/>
+      <w:r>
+        <w:t xml:space="preserve">, ligamos cada uma das colunas das chaves dos </w:t>
+      </w:r>
+      <w:proofErr w:type="spellStart"/>
+      <w:r>
+        <w:t>DIPs</w:t>
+      </w:r>
+      <w:proofErr w:type="spellEnd"/>
+      <w:r>
+        <w:t xml:space="preserve"> na linha com corrente positiva, já na parte de baixo, utilizamos interruptores para conectar cada chave dos </w:t>
+      </w:r>
+      <w:proofErr w:type="spellStart"/>
+      <w:r>
+        <w:t>DIPs</w:t>
+      </w:r>
+      <w:proofErr w:type="spellEnd"/>
+      <w:r>
+        <w:t xml:space="preserve"> na linha com corrente negativa.</w:t>
+      </w:r>
+    </w:p>
+    <w:p>
+      <w:pPr>
+        <w:jc w:val="both"/>
+      </w:pPr>
+      <w:r>
+        <w:t xml:space="preserve">Inserimos todas as portas lógicas na placa de ensaio, formando uma linha ao lado dos </w:t>
+      </w:r>
+      <w:proofErr w:type="spellStart"/>
+      <w:r>
+        <w:t>DIPs</w:t>
+      </w:r>
+      <w:proofErr w:type="spellEnd"/>
+      <w:r>
+        <w:t xml:space="preserve">. As portas foram colocadas na seguinte ordem: 74HC86, 74HC08, 74HC86, 74HC08, 74HC32. </w:t>
       </w:r>
     </w:p>
     <w:p>
@@ -1213,7 +1563,23 @@
         <w:jc w:val="both"/>
       </w:pPr>
       <w:r>
-        <w:t>Começamos ligando a chave 4 de ambos os DIPs nas entradas 1 e 2 da porta XOR, respectivamente. Após isso, ligamos a saída dessa ligação, a qual é a porta 3, em outra porta de entrada XOR, que seria a porta 4. Então, adicionamos o terceiro DIP ao circuito, ligamos apenas a primeira chave. Esse DIP será usado como Cin no circuito. A parte de baixo da chave ligamos com a linha de corrente negativa e a parte de cima ligamos na outra entrada 5 da porta XOR.</w:t>
+        <w:t xml:space="preserve">Começamos ligando a chave 4 de ambos os </w:t>
+      </w:r>
+      <w:proofErr w:type="spellStart"/>
+      <w:r>
+        <w:t>DIPs</w:t>
+      </w:r>
+      <w:proofErr w:type="spellEnd"/>
+      <w:r>
+        <w:t xml:space="preserve"> nas entradas 1 e 2 da porta XOR, respectivamente. Após isso, ligamos a saída dessa ligação, a qual é a porta 3, em outra porta de entrada XOR, que seria a porta 4. Então, adicionamos o terceiro DIP ao circuito, ligamos apenas a primeira chave. Esse DIP será usado como </w:t>
+      </w:r>
+      <w:proofErr w:type="spellStart"/>
+      <w:r>
+        <w:t>Cin</w:t>
+      </w:r>
+      <w:proofErr w:type="spellEnd"/>
+      <w:r>
+        <w:t xml:space="preserve"> no circuito. A parte de baixo da chave ligamos com a linha de corrente negativa e a parte de cima ligamos na outra entrada 5 da porta XOR.</w:t>
       </w:r>
     </w:p>
     <w:p>
@@ -1231,7 +1597,15 @@
         <w:jc w:val="both"/>
       </w:pPr>
       <w:r>
-        <w:t>Após isso, ligamos a saída 3 da porta XOR na entrada 1 da porta AND. Com isso, ligamos a primeira chave do DIP que estamos usando como Cin na entrada 2 da porta AND.</w:t>
+        <w:t xml:space="preserve">Após isso, ligamos a saída 3 da porta XOR na entrada 1 da porta AND. Com isso, ligamos a primeira chave do DIP que estamos usando como </w:t>
+      </w:r>
+      <w:proofErr w:type="spellStart"/>
+      <w:r>
+        <w:t>Cin</w:t>
+      </w:r>
+      <w:proofErr w:type="spellEnd"/>
+      <w:r>
+        <w:t xml:space="preserve"> na entrada 2 da porta AND.</w:t>
       </w:r>
     </w:p>
     <w:p>
@@ -1240,7 +1614,15 @@
         <w:jc w:val="both"/>
       </w:pPr>
       <w:r>
-        <w:t>Ao mesmo tempo, ligamos as chaves 4 de ambos os DIPs nas entradas 4 e 5 da porta AND, então, as saídas 3 e 6 da porta AND são ligadas as entradas 1 e 2 da porta OR.</w:t>
+        <w:t xml:space="preserve">Ao mesmo tempo, ligamos as chaves 4 de ambos os </w:t>
+      </w:r>
+      <w:proofErr w:type="spellStart"/>
+      <w:r>
+        <w:t>DIPs</w:t>
+      </w:r>
+      <w:proofErr w:type="spellEnd"/>
+      <w:r>
+        <w:t xml:space="preserve"> nas entradas 4 e 5 da porta AND, então, as saídas 3 e 6 da porta AND são ligadas as entradas 1 e 2 da porta OR.</w:t>
       </w:r>
     </w:p>
     <w:p>
@@ -1249,7 +1631,15 @@
         <w:jc w:val="both"/>
       </w:pPr>
       <w:r>
-        <w:t>Prosseguimos para as chaves de número 3 dos DIPs. Ligamos elas nas entradas 13 e 12 da porta XOR, respectivamente. Em seguida, ligamos a saída 11 na entrada 10 da porta XOR. Na entrada 9, ligaremos a saída 3 da porta OR. Ligamos, então, a saída 8 da porta XOR à um resistor e ligamos o resistor no terminal 2 de um led. A entrada catódica do led é ligada a linha de corrente negativa, com isso, teremos nosso segundo bit.</w:t>
+        <w:t xml:space="preserve">Prosseguimos para as chaves de número 3 dos </w:t>
+      </w:r>
+      <w:proofErr w:type="spellStart"/>
+      <w:r>
+        <w:t>DIPs</w:t>
+      </w:r>
+      <w:proofErr w:type="spellEnd"/>
+      <w:r>
+        <w:t>. Ligamos elas nas entradas 13 e 12 da porta XOR, respectivamente. Em seguida, ligamos a saída 11 na entrada 10 da porta XOR. Na entrada 9, ligaremos a saída 3 da porta OR. Ligamos, então, a saída 8 da porta XOR à um resistor e ligamos o resistor no terminal 2 de um led. A entrada catódica do led é ligada a linha de corrente negativa, com isso, teremos nosso segundo bit.</w:t>
       </w:r>
     </w:p>
     <w:p>
@@ -1258,7 +1648,15 @@
         <w:jc w:val="both"/>
       </w:pPr>
       <w:r>
-        <w:t xml:space="preserve">Seguindo, ligamos a saída 11 da porta XOR na entrada 13 da porta AND e a saída 3 da porta OR na entrada 12 da porta AND. Ligamos também as chaves 3 de ambos os DIPs nas entradas 10 e 9 da porta AND, respectivamente. As </w:t>
+        <w:t xml:space="preserve">Seguindo, ligamos a saída 11 da porta XOR na entrada 13 da porta AND e a saída 3 da porta OR na entrada 12 da porta AND. Ligamos também as chaves 3 de ambos os </w:t>
+      </w:r>
+      <w:proofErr w:type="spellStart"/>
+      <w:r>
+        <w:t>DIPs</w:t>
+      </w:r>
+      <w:proofErr w:type="spellEnd"/>
+      <w:r>
+        <w:t xml:space="preserve"> nas entradas 10 e 9 da porta AND, respectivamente. As </w:t>
       </w:r>
       <w:r>
         <w:lastRenderedPageBreak/>
@@ -1271,7 +1669,15 @@
         <w:jc w:val="both"/>
       </w:pPr>
       <w:r>
-        <w:t>Ligamos então as chaves 2 de ambos os DIPs nas entradas 1 e 2 da segunda porta XOR, ligamos a saída 3 da porta XOR na entrada 4 da mesma e, então, ligamos a saída6 da porta OR na entrada 5 da porta XOR. A saída 6 da porta XOR será ligada a um resistor que será ligado no terminal 2 de um led. A entrada catódica do led será ligada na linha de corrente negativa. Com isso, temos nosso terceiro bit.</w:t>
+        <w:t xml:space="preserve">Ligamos então as chaves 2 de ambos os </w:t>
+      </w:r>
+      <w:proofErr w:type="spellStart"/>
+      <w:r>
+        <w:t>DIPs</w:t>
+      </w:r>
+      <w:proofErr w:type="spellEnd"/>
+      <w:r>
+        <w:t xml:space="preserve"> nas entradas 1 e 2 da segunda porta XOR, ligamos a saída 3 da porta XOR na entrada 4 da mesma e, então, ligamos a saída6 da porta OR na entrada 5 da porta XOR. A saída 6 da porta XOR será ligada a um resistor que será ligado no terminal 2 de um led. A entrada catódica do led será ligada na linha de corrente negativa. Com isso, temos nosso terceiro bit.</w:t>
       </w:r>
     </w:p>
     <w:p>
@@ -1280,15 +1686,31 @@
         <w:jc w:val="both"/>
       </w:pPr>
       <w:r>
-        <w:t>Continuando o circuito, ligamos a saída 3 da porta XOR na entrada 1 da segunda porta AND e ligamos a saída 6 da porta OR na entrada 2 da porta AND. É feita também a ligação das chaves 2 de ambos os DIPs nas entradas 4 e 5 da porta AND. As saídas 3 e 6 da porta AND serão ligadas nas entradas 13 e 12 da porta OR, respectivamente.</w:t>
-      </w:r>
-    </w:p>
-    <w:p>
-      <w:pPr>
-        <w:jc w:val="both"/>
-      </w:pPr>
-      <w:r>
-        <w:t>Por fim, ligamos as chaves 1 de ambos os DIPs nas entradas 13 e 12 da porta XOR, respectivamente e, em seguida, ligamos a saída 11 da porta XOR à entrada 10 da mesma.</w:t>
+        <w:t xml:space="preserve">Continuando o circuito, ligamos a saída 3 da porta XOR na entrada 1 da segunda porta AND e ligamos a saída 6 da porta OR na entrada 2 da porta AND. É feita também a ligação das chaves 2 de ambos os </w:t>
+      </w:r>
+      <w:proofErr w:type="spellStart"/>
+      <w:r>
+        <w:t>DIPs</w:t>
+      </w:r>
+      <w:proofErr w:type="spellEnd"/>
+      <w:r>
+        <w:t xml:space="preserve"> nas entradas 4 e 5 da porta AND. As saídas 3 e 6 da porta AND serão ligadas nas entradas 13 e 12 da porta OR, respectivamente.</w:t>
+      </w:r>
+    </w:p>
+    <w:p>
+      <w:pPr>
+        <w:jc w:val="both"/>
+      </w:pPr>
+      <w:r>
+        <w:t xml:space="preserve">Por fim, ligamos as chaves 1 de ambos os </w:t>
+      </w:r>
+      <w:proofErr w:type="spellStart"/>
+      <w:r>
+        <w:t>DIPs</w:t>
+      </w:r>
+      <w:proofErr w:type="spellEnd"/>
+      <w:r>
+        <w:t xml:space="preserve"> nas entradas 13 e 12 da porta XOR, respectivamente e, em seguida, ligamos a saída 11 da porta XOR à entrada 10 da mesma.</w:t>
       </w:r>
     </w:p>
     <w:p>
@@ -1305,7 +1727,15 @@
         <w:jc w:val="both"/>
       </w:pPr>
       <w:r>
-        <w:t>Continuaremos o circuito a fim de gerar um led para o Cin, que será ativado quando a resposta da soma for maior do que quatro bits.</w:t>
+        <w:t xml:space="preserve">Continuaremos o circuito a fim de gerar um led para o </w:t>
+      </w:r>
+      <w:proofErr w:type="spellStart"/>
+      <w:r>
+        <w:t>Cin</w:t>
+      </w:r>
+      <w:proofErr w:type="spellEnd"/>
+      <w:r>
+        <w:t>, que será ativado quando a resposta da soma for maior do que quatro bits.</w:t>
       </w:r>
     </w:p>
     <w:p>
@@ -1314,7 +1744,23 @@
         <w:jc w:val="both"/>
       </w:pPr>
       <w:r>
-        <w:t>Para isso, ligaremos a saída 11 da placa XOR na entrada 13 da porta AND e ligaremos a saída 11 da porta OR na entrada 12 da porta AND. Após, ligamos as chaves 1 de ambos os DIPs nas entradas 10 e 9 da porta AND. As saídas 11 e 8 das portas AND serão ligadas nas entradas 10 e 9 da porta OR, respectivamente. A saída 8 da porta OR será ligada em um resistor que, por sua vez, será ligado no terminal 2 de um led. A entrada catódica do led será ligada na linha com corrente negativa, e com isso temos um bit representando o Carry Out do circuito.</w:t>
+        <w:t xml:space="preserve">Para isso, ligaremos a saída 11 da placa XOR na entrada 13 da porta AND e ligaremos a saída 11 da porta OR na entrada 12 da porta AND. Após, ligamos as chaves 1 de ambos os </w:t>
+      </w:r>
+      <w:proofErr w:type="spellStart"/>
+      <w:r>
+        <w:t>DIPs</w:t>
+      </w:r>
+      <w:proofErr w:type="spellEnd"/>
+      <w:r>
+        <w:t xml:space="preserve"> nas entradas 10 e 9 da porta AND. As saídas 11 e 8 das portas AND serão ligadas nas entradas 10 e 9 da porta OR, respectivamente. A saída 8 da porta OR será ligada em um resistor que, por sua vez, será ligado no terminal 2 de um led. A entrada catódica do led será ligada na linha com corrente negativa, e com isso temos um bit representando o </w:t>
+      </w:r>
+      <w:proofErr w:type="spellStart"/>
+      <w:r>
+        <w:t>Carry</w:t>
+      </w:r>
+      <w:proofErr w:type="spellEnd"/>
+      <w:r>
+        <w:t xml:space="preserve"> Out do circuito.</w:t>
       </w:r>
     </w:p>
     <w:p>
@@ -1323,7 +1769,15 @@
         <w:jc w:val="both"/>
       </w:pPr>
       <w:r>
-        <w:t>Os leds que representam os resultados das somas são os leds azuis e o led que representa o Carry Out é o led vermelho. Após diversos testes, constatamos que o circuito somador está funcionando corretamente e tendo o desempenho esperado.</w:t>
+        <w:t xml:space="preserve">Os leds que representam os resultados das somas são os leds azuis e o led que representa o </w:t>
+      </w:r>
+      <w:proofErr w:type="spellStart"/>
+      <w:r>
+        <w:t>Carry</w:t>
+      </w:r>
+      <w:proofErr w:type="spellEnd"/>
+      <w:r>
+        <w:t xml:space="preserve"> Out é o led vermelho. Após diversos testes, constatamos que o circuito somador está funcionando corretamente e tendo o desempenho esperado.</w:t>
       </w:r>
     </w:p>
     <w:p>
@@ -1395,8 +1849,13 @@
         <w:pStyle w:val="Legenda"/>
       </w:pPr>
       <w:r>
-        <w:t>Captura de tela do somador no Tinkercad</w:t>
-      </w:r>
+        <w:t xml:space="preserve">Captura de tela do somador no </w:t>
+      </w:r>
+      <w:proofErr w:type="spellStart"/>
+      <w:r>
+        <w:t>Tinkercad</w:t>
+      </w:r>
+      <w:proofErr w:type="spellEnd"/>
     </w:p>
     <w:p/>
     <w:p>
@@ -1428,8 +1887,9 @@
           <w:color w:val="000000"/>
           <w:lang w:val="pt-BR"/>
         </w:rPr>
-        <w:t>Implementação do s</w:t>
-      </w:r>
+        <w:t xml:space="preserve">Implementação do </w:t>
+      </w:r>
+      <w:proofErr w:type="spellStart"/>
       <w:r>
         <w:rPr>
           <w:i/>
@@ -1437,7 +1897,7 @@
           <w:color w:val="000000"/>
           <w:lang w:val="pt-BR"/>
         </w:rPr>
-        <w:t xml:space="preserve">ubtrator </w:t>
+        <w:t>s</w:t>
       </w:r>
       <w:r>
         <w:rPr>
@@ -1446,8 +1906,38 @@
           <w:color w:val="000000"/>
           <w:lang w:val="pt-BR"/>
         </w:rPr>
-        <w:t>no Logisim</w:t>
-      </w:r>
+        <w:t>ubtrator</w:t>
+      </w:r>
+      <w:proofErr w:type="spellEnd"/>
+      <w:r>
+        <w:rPr>
+          <w:i/>
+          <w:iCs/>
+          <w:color w:val="000000"/>
+          <w:lang w:val="pt-BR"/>
+        </w:rPr>
+        <w:t xml:space="preserve"> </w:t>
+      </w:r>
+      <w:r>
+        <w:rPr>
+          <w:i/>
+          <w:iCs/>
+          <w:color w:val="000000"/>
+          <w:lang w:val="pt-BR"/>
+        </w:rPr>
+        <w:t xml:space="preserve">no </w:t>
+      </w:r>
+      <w:proofErr w:type="spellStart"/>
+      <w:r>
+        <w:rPr>
+          <w:i/>
+          <w:iCs/>
+          <w:color w:val="000000"/>
+          <w:lang w:val="pt-BR"/>
+        </w:rPr>
+        <w:t>Logisim</w:t>
+      </w:r>
+      <w:proofErr w:type="spellEnd"/>
     </w:p>
     <w:p>
       <w:pPr>
@@ -1467,7 +1957,43 @@
           <w:sz w:val="20"/>
           <w:szCs w:val="20"/>
         </w:rPr>
-        <w:t>Um subtrator nos retorna a diferença entre dois números binários. Para o trabalho, foram feitos subtratores de 4 bits, ou seja, que podem mostrar a diferença de números binários de até 4 dígitos.</w:t>
+        <w:t xml:space="preserve">Um </w:t>
+      </w:r>
+      <w:proofErr w:type="spellStart"/>
+      <w:r>
+        <w:rPr>
+          <w:color w:val="000000"/>
+          <w:sz w:val="20"/>
+          <w:szCs w:val="20"/>
+        </w:rPr>
+        <w:t>subtrator</w:t>
+      </w:r>
+      <w:proofErr w:type="spellEnd"/>
+      <w:r>
+        <w:rPr>
+          <w:color w:val="000000"/>
+          <w:sz w:val="20"/>
+          <w:szCs w:val="20"/>
+        </w:rPr>
+        <w:t xml:space="preserve"> nos retorna a diferença entre dois números binários. Para o trabalho, foram feitos </w:t>
+      </w:r>
+      <w:proofErr w:type="spellStart"/>
+      <w:r>
+        <w:rPr>
+          <w:color w:val="000000"/>
+          <w:sz w:val="20"/>
+          <w:szCs w:val="20"/>
+        </w:rPr>
+        <w:t>subtratores</w:t>
+      </w:r>
+      <w:proofErr w:type="spellEnd"/>
+      <w:r>
+        <w:rPr>
+          <w:color w:val="000000"/>
+          <w:sz w:val="20"/>
+          <w:szCs w:val="20"/>
+        </w:rPr>
+        <w:t xml:space="preserve"> de 4 bits, ou seja, que podem mostrar a diferença de números binários de até 4 dígitos.</w:t>
       </w:r>
     </w:p>
     <w:p>
@@ -1644,7 +2170,15 @@
         <w:jc w:val="both"/>
       </w:pPr>
       <w:r>
-        <w:t>O subtrator segue uma lógica bastante parecida com a do somador. A subtração ocorre entre um número A e B. Ademais, é preciso de outro valor relativo ao que se é emprestado e o que se empresta a um algarismo para realizar subtrações quando não é possível fazê-la (0 menos 1). </w:t>
+        <w:t xml:space="preserve">O </w:t>
+      </w:r>
+      <w:proofErr w:type="spellStart"/>
+      <w:r>
+        <w:t>subtrator</w:t>
+      </w:r>
+      <w:proofErr w:type="spellEnd"/>
+      <w:r>
+        <w:t xml:space="preserve"> segue uma lógica bastante parecida com a do somador. A subtração ocorre entre um número A e B. Ademais, é preciso de outro valor relativo ao que se é emprestado e o que se empresta a um algarismo para realizar subtrações quando não é possível fazê-la (0 menos 1). </w:t>
       </w:r>
     </w:p>
     <w:p>
@@ -1653,7 +2187,39 @@
         <w:jc w:val="both"/>
       </w:pPr>
       <w:r>
-        <w:t>O valor daquilo que é emprestado para o número é chamado como Borrow out (Bout). Enquanto isso, o Borrow in (Bin) se trata daquilo que o algarismo empresta para outro. No caso da subtração, o Bout de um dígito é passado como Bin para o seu número de posição mais próxima e valor mais alto. </w:t>
+        <w:t xml:space="preserve">O valor daquilo que é emprestado para o número é chamado como </w:t>
+      </w:r>
+      <w:proofErr w:type="spellStart"/>
+      <w:r>
+        <w:t>Borrow</w:t>
+      </w:r>
+      <w:proofErr w:type="spellEnd"/>
+      <w:r>
+        <w:t xml:space="preserve"> out (</w:t>
+      </w:r>
+      <w:proofErr w:type="spellStart"/>
+      <w:r>
+        <w:t>Bout</w:t>
+      </w:r>
+      <w:proofErr w:type="spellEnd"/>
+      <w:r>
+        <w:t xml:space="preserve">). Enquanto isso, o </w:t>
+      </w:r>
+      <w:proofErr w:type="spellStart"/>
+      <w:r>
+        <w:t>Borrow</w:t>
+      </w:r>
+      <w:proofErr w:type="spellEnd"/>
+      <w:r>
+        <w:t xml:space="preserve"> in (Bin) se trata daquilo que o algarismo empresta para outro. No caso da subtração, o </w:t>
+      </w:r>
+      <w:proofErr w:type="spellStart"/>
+      <w:r>
+        <w:t>Bout</w:t>
+      </w:r>
+      <w:proofErr w:type="spellEnd"/>
+      <w:r>
+        <w:t xml:space="preserve"> de um dígito é passado como Bin para o seu número de posição mais próxima e valor mais alto. </w:t>
       </w:r>
     </w:p>
     <w:p>
@@ -1662,7 +2228,63 @@
         <w:jc w:val="both"/>
       </w:pPr>
       <w:r>
-        <w:t>Ao se analisar na tabela verdade o valor relativo à diferença, é possível perceber que se trata da lógica XOR de A e B, seguida do uso do XOR deste resultado anterior com a entrada Bin. Enquanto isso, a saída do Bout é feita por placas AND para ou ver se A e B são 0 e 1 respectivamente, e uma placa and para ver se o valor da diferença entre os algarismos é 0 e o Bin é 1. Uma destas precisas ser 1 para que o subtrator tenha Bout com valor 1. Por fim, ressalta-se que para fazer a conexão entre as subtrações entre algarismos é preciso fazer com que o Bout de um subtrator seja o Bin do subtrator do dígito anterior, de maior posição.</w:t>
+        <w:t xml:space="preserve">Ao se analisar na tabela verdade o valor relativo à diferença, é possível perceber que se trata da lógica XOR de A e B, seguida do uso do XOR deste resultado anterior com a entrada Bin. Enquanto isso, a saída do </w:t>
+      </w:r>
+      <w:proofErr w:type="spellStart"/>
+      <w:r>
+        <w:t>Bout</w:t>
+      </w:r>
+      <w:proofErr w:type="spellEnd"/>
+      <w:r>
+        <w:t xml:space="preserve"> é feita por placas AND para ou ver se A e B são 0 e 1 respectivamente, e uma placa </w:t>
+      </w:r>
+      <w:proofErr w:type="spellStart"/>
+      <w:r>
+        <w:t>and</w:t>
+      </w:r>
+      <w:proofErr w:type="spellEnd"/>
+      <w:r>
+        <w:t xml:space="preserve"> para ver se o valor da diferença entre os algarismos é 0 e o Bin é 1. Uma destas precisas ser 1 para que o </w:t>
+      </w:r>
+      <w:proofErr w:type="spellStart"/>
+      <w:r>
+        <w:t>subtrator</w:t>
+      </w:r>
+      <w:proofErr w:type="spellEnd"/>
+      <w:r>
+        <w:t xml:space="preserve"> tenha </w:t>
+      </w:r>
+      <w:proofErr w:type="spellStart"/>
+      <w:r>
+        <w:t>Bout</w:t>
+      </w:r>
+      <w:proofErr w:type="spellEnd"/>
+      <w:r>
+        <w:t xml:space="preserve"> com valor 1. Por fim, ressalta-se que para fazer a conexão entre as subtrações entre algarismos é preciso fazer com que o </w:t>
+      </w:r>
+      <w:proofErr w:type="spellStart"/>
+      <w:r>
+        <w:t>Bout</w:t>
+      </w:r>
+      <w:proofErr w:type="spellEnd"/>
+      <w:r>
+        <w:t xml:space="preserve"> de um </w:t>
+      </w:r>
+      <w:proofErr w:type="spellStart"/>
+      <w:r>
+        <w:t>subtrator</w:t>
+      </w:r>
+      <w:proofErr w:type="spellEnd"/>
+      <w:r>
+        <w:t xml:space="preserve"> seja o Bin do </w:t>
+      </w:r>
+      <w:proofErr w:type="spellStart"/>
+      <w:r>
+        <w:t>subtrator</w:t>
+      </w:r>
+      <w:proofErr w:type="spellEnd"/>
+      <w:r>
+        <w:t xml:space="preserve"> do dígito anterior, de maior posição.</w:t>
       </w:r>
     </w:p>
     <w:p>
@@ -1734,14 +2356,24 @@
         <w:pStyle w:val="Legenda"/>
       </w:pPr>
       <w:r>
-        <w:t>Captura de tela do s</w:t>
+        <w:t xml:space="preserve">Captura de tela do </w:t>
+      </w:r>
+      <w:proofErr w:type="spellStart"/>
+      <w:r>
+        <w:t>s</w:t>
       </w:r>
       <w:r>
         <w:t>ubtrator</w:t>
       </w:r>
-      <w:r>
-        <w:t xml:space="preserve"> no Logisim</w:t>
-      </w:r>
+      <w:proofErr w:type="spellEnd"/>
+      <w:r>
+        <w:t xml:space="preserve"> no </w:t>
+      </w:r>
+      <w:proofErr w:type="spellStart"/>
+      <w:r>
+        <w:t>Logisim</w:t>
+      </w:r>
+      <w:proofErr w:type="spellEnd"/>
     </w:p>
     <w:p>
       <w:pPr>
@@ -1767,6 +2399,7 @@
         <w:lastRenderedPageBreak/>
         <w:t xml:space="preserve">Implementação do </w:t>
       </w:r>
+      <w:proofErr w:type="spellStart"/>
       <w:r>
         <w:rPr>
           <w:i/>
@@ -1774,8 +2407,29 @@
           <w:color w:val="000000"/>
           <w:lang w:val="pt-BR"/>
         </w:rPr>
-        <w:t>subtrator no Tinkercad</w:t>
-      </w:r>
+        <w:t>subtrator</w:t>
+      </w:r>
+      <w:proofErr w:type="spellEnd"/>
+      <w:r>
+        <w:rPr>
+          <w:i/>
+          <w:iCs/>
+          <w:color w:val="000000"/>
+          <w:lang w:val="pt-BR"/>
+        </w:rPr>
+        <w:t xml:space="preserve"> no </w:t>
+      </w:r>
+      <w:proofErr w:type="spellStart"/>
+      <w:r>
+        <w:rPr>
+          <w:i/>
+          <w:iCs/>
+          <w:color w:val="000000"/>
+          <w:lang w:val="pt-BR"/>
+        </w:rPr>
+        <w:t>Tinkercad</w:t>
+      </w:r>
+      <w:proofErr w:type="spellEnd"/>
     </w:p>
     <w:p>
       <w:pPr>
@@ -1783,15 +2437,47 @@
         <w:jc w:val="both"/>
       </w:pPr>
       <w:r>
-        <w:t>Após a criação do circuito subtrator teórico no Logisim, começamos a implementação dele na plataforma simuladora Tinkercad.</w:t>
-      </w:r>
-    </w:p>
-    <w:p>
-      <w:pPr>
-        <w:jc w:val="both"/>
-      </w:pPr>
-      <w:r>
-        <w:t>Para recriarmos o circuito teórico no simulador Tinkercad, utilizamos os seguintes componentes</w:t>
+        <w:t xml:space="preserve">Após a criação do circuito </w:t>
+      </w:r>
+      <w:proofErr w:type="spellStart"/>
+      <w:r>
+        <w:t>subtrator</w:t>
+      </w:r>
+      <w:proofErr w:type="spellEnd"/>
+      <w:r>
+        <w:t xml:space="preserve"> teórico no </w:t>
+      </w:r>
+      <w:proofErr w:type="spellStart"/>
+      <w:r>
+        <w:t>Logisim</w:t>
+      </w:r>
+      <w:proofErr w:type="spellEnd"/>
+      <w:r>
+        <w:t xml:space="preserve">, começamos a implementação dele na plataforma simuladora </w:t>
+      </w:r>
+      <w:proofErr w:type="spellStart"/>
+      <w:r>
+        <w:t>Tinkercad</w:t>
+      </w:r>
+      <w:proofErr w:type="spellEnd"/>
+      <w:r>
+        <w:t>.</w:t>
+      </w:r>
+    </w:p>
+    <w:p>
+      <w:pPr>
+        <w:jc w:val="both"/>
+      </w:pPr>
+      <w:r>
+        <w:t xml:space="preserve">Para recriarmos o circuito teórico no simulador </w:t>
+      </w:r>
+      <w:proofErr w:type="spellStart"/>
+      <w:r>
+        <w:t>Tinkercad</w:t>
+      </w:r>
+      <w:proofErr w:type="spellEnd"/>
+      <w:r>
+        <w:t>, utilizamos os seguintes componentes</w:t>
       </w:r>
       <w:r>
         <w:t>:</w:t>
@@ -1848,7 +2534,15 @@
         <w:t>I</w:t>
       </w:r>
       <w:r>
-        <w:t>nterruptores DIPs DPST de quatro chaves;</w:t>
+        <w:t xml:space="preserve">nterruptores </w:t>
+      </w:r>
+      <w:proofErr w:type="spellStart"/>
+      <w:r>
+        <w:t>DIPs</w:t>
+      </w:r>
+      <w:proofErr w:type="spellEnd"/>
+      <w:r>
+        <w:t xml:space="preserve"> DPST de quatro chaves;</w:t>
       </w:r>
     </w:p>
     <w:p>
@@ -1935,7 +2629,15 @@
         <w:jc w:val="both"/>
       </w:pPr>
       <w:r>
-        <w:t>Em seguida, fizemos a ligação entre a placa de ensaio e a placa de ensaio pequena, puxamos os cabos de positivo e negativo da parte de baixo da placa de ensaio e os ligamos com o positivo e negativo da placa de ensaio pequena. Após isso, levamos os cabos de positivo e negativo da parte de cima da placa de ensaio pequena e os ligamos com o positivo e negativo da parte de baixo da placa, ligando assim as duas placas.</w:t>
+        <w:t xml:space="preserve">Em seguida, </w:t>
+      </w:r>
+      <w:proofErr w:type="spellStart"/>
+      <w:r>
+        <w:t>fizemos</w:t>
+      </w:r>
+      <w:proofErr w:type="spellEnd"/>
+      <w:r>
+        <w:t xml:space="preserve"> a ligação entre a placa de ensaio e a placa de ensaio pequena, puxamos os cabos de positivo e negativo da parte de baixo da placa de ensaio e os ligamos com o positivo e negativo da placa de ensaio pequena. Após isso, levamos os cabos de positivo e negativo da parte de cima da placa de ensaio pequena e os ligamos com o positivo e negativo da parte de baixo da placa, ligando assim as duas placas.</w:t>
       </w:r>
     </w:p>
     <w:p>
@@ -1944,7 +2646,23 @@
         <w:jc w:val="both"/>
       </w:pPr>
       <w:r>
-        <w:t>Com isso pronto, colocamos os dois DIPs na placa de ensaio e na parte de cima deles, ligamos suas colunas na linha de corrente positiva, na parte de baixo, utilizamos 8 resistores (um para cada coluna) e os ligamos nas colunas dos DIPs e na linha de corrente negativa.</w:t>
+        <w:t xml:space="preserve">Com isso pronto, colocamos os dois </w:t>
+      </w:r>
+      <w:proofErr w:type="spellStart"/>
+      <w:r>
+        <w:t>DIPs</w:t>
+      </w:r>
+      <w:proofErr w:type="spellEnd"/>
+      <w:r>
+        <w:t xml:space="preserve"> na placa de ensaio e na parte de cima deles, ligamos suas colunas na linha de corrente positiva, na parte de baixo, utilizamos 8 resistores (um para cada coluna) e os ligamos nas colunas dos </w:t>
+      </w:r>
+      <w:proofErr w:type="spellStart"/>
+      <w:r>
+        <w:t>DIPs</w:t>
+      </w:r>
+      <w:proofErr w:type="spellEnd"/>
+      <w:r>
+        <w:t xml:space="preserve"> e na linha de corrente negativa.</w:t>
       </w:r>
     </w:p>
     <w:p>
@@ -1953,7 +2671,15 @@
         <w:jc w:val="both"/>
       </w:pPr>
       <w:r>
-        <w:t>As portas XOR, inversor hexadecimal, AND, XOR, inversor hexadecimal e AND foram colocadas na placa de ensaio em linha, ao lado dos DIPs, nessa exata ordem. A porta OR foi colocada na placa de ensaio pequena.</w:t>
+        <w:t xml:space="preserve">As portas XOR, inversor hexadecimal, AND, XOR, inversor hexadecimal e AND foram colocadas na placa de ensaio em linha, ao lado dos </w:t>
+      </w:r>
+      <w:proofErr w:type="spellStart"/>
+      <w:r>
+        <w:t>DIPs</w:t>
+      </w:r>
+      <w:proofErr w:type="spellEnd"/>
+      <w:r>
+        <w:t>, nessa exata ordem. A porta OR foi colocada na placa de ensaio pequena.</w:t>
       </w:r>
     </w:p>
     <w:p>
@@ -1962,7 +2688,15 @@
         <w:jc w:val="both"/>
       </w:pPr>
       <w:r>
-        <w:t>Começamos, então, a montagem dos fios. Primeiramente ligamos os fios nas saídas da chave 4 de ambos os DIPs e os ligamos nas entradas 1 e 2 da porta XOR, respectivamente. Ligamos a saída 3 da porta XOR na entrada 4 da mesma.</w:t>
+        <w:t xml:space="preserve">Começamos, então, a montagem dos fios. Primeiramente ligamos os fios nas saídas da chave 4 de ambos os </w:t>
+      </w:r>
+      <w:proofErr w:type="spellStart"/>
+      <w:r>
+        <w:t>DIPs</w:t>
+      </w:r>
+      <w:proofErr w:type="spellEnd"/>
+      <w:r>
+        <w:t xml:space="preserve"> e os ligamos nas entradas 1 e 2 da porta XOR, respectivamente. Ligamos a saída 3 da porta XOR na entrada 4 da mesma.</w:t>
       </w:r>
     </w:p>
     <w:p>
@@ -1980,7 +2714,15 @@
         <w:jc w:val="both"/>
       </w:pPr>
       <w:r>
-        <w:t>Nosso próximo passo é ligar a saída 3 da porta XOR na entrada 1 do inversor e ligar a saída 2 do inversor na entrada 1 da porta AND. Liguemos a chave 1 do DIP de entrada Cin na entrada 2 da porta AND. Na saída 3 da porta AND ligaremos na entrada 1 da porta OR.</w:t>
+        <w:t xml:space="preserve">Nosso próximo passo é ligar a saída 3 da porta XOR na entrada 1 do inversor e ligar a saída 2 do inversor na entrada 1 da porta AND. Liguemos a chave 1 do DIP de entrada </w:t>
+      </w:r>
+      <w:proofErr w:type="spellStart"/>
+      <w:r>
+        <w:t>Cin</w:t>
+      </w:r>
+      <w:proofErr w:type="spellEnd"/>
+      <w:r>
+        <w:t xml:space="preserve"> na entrada 2 da porta AND. Na saída 3 da porta AND ligaremos na entrada 1 da porta OR.</w:t>
       </w:r>
     </w:p>
     <w:p>
@@ -1998,7 +2740,15 @@
         <w:jc w:val="both"/>
       </w:pPr>
       <w:r>
-        <w:t>A seguir, ligamos as chaves 3 de ambos os DIPs nas entradas 13 e 12 da porta XOR. A saída 11 da porta XOR será ligada na entrada 10 da mesma e a saída 3 da porta OR será ligada na entrada 9 da porta XOR. Ligamos a saída 8 da porta XOR em um resistor e ligamos o resistor no terminal 2 de um led. A entrada catódica do led será ligada na linha de corrente negativa. Assim, temos o nosso segundo led.</w:t>
+        <w:t xml:space="preserve">A seguir, ligamos as chaves 3 de ambos os </w:t>
+      </w:r>
+      <w:proofErr w:type="spellStart"/>
+      <w:r>
+        <w:t>DIPs</w:t>
+      </w:r>
+      <w:proofErr w:type="spellEnd"/>
+      <w:r>
+        <w:t xml:space="preserve"> nas entradas 13 e 12 da porta XOR. A saída 11 da porta XOR será ligada na entrada 10 da mesma e a saída 3 da porta OR será ligada na entrada 9 da porta XOR. Ligamos a saída 8 da porta XOR em um resistor e ligamos o resistor no terminal 2 de um led. A entrada catódica do led será ligada na linha de corrente negativa. Assim, temos o nosso segundo led.</w:t>
       </w:r>
     </w:p>
     <w:p>
@@ -2025,7 +2775,15 @@
         <w:jc w:val="both"/>
       </w:pPr>
       <w:r>
-        <w:t>Seguimos ligando as chaves 2 de ambos os DIPs nas portas 1 e 2 do segundo XOR, a saída 3 da porta XOR ligaremos na entrada 4 da mesma. Ligaremos a saída 6 da porta OR na entrada 5 da porta XOR. A saída 6 da porta XOR será ligada em um resistor que será ligado ao terminal 2 do led. A entrada catódica do led será ligada na linha de corrente negativa e, com isso, temos nosso terceiro bit.</w:t>
+        <w:t xml:space="preserve">Seguimos ligando as chaves 2 de ambos os </w:t>
+      </w:r>
+      <w:proofErr w:type="spellStart"/>
+      <w:r>
+        <w:t>DIPs</w:t>
+      </w:r>
+      <w:proofErr w:type="spellEnd"/>
+      <w:r>
+        <w:t xml:space="preserve"> nas portas 1 e 2 do segundo XOR, a saída 3 da porta XOR ligaremos na entrada 4 da mesma. Ligaremos a saída 6 da porta OR na entrada 5 da porta XOR. A saída 6 da porta XOR será ligada em um resistor que será ligado ao terminal 2 do led. A entrada catódica do led será ligada na linha de corrente negativa e, com isso, temos nosso terceiro bit.</w:t>
       </w:r>
     </w:p>
     <w:p>
@@ -2061,7 +2819,15 @@
         <w:jc w:val="both"/>
       </w:pPr>
       <w:r>
-        <w:t>Seguindo, ligaremos ambas as chaves 1 dos DIPs nas entradas 13 e 12 da porta XOR, respectivamente.  Ligaremos a saída 11 da porta XOR na entrada 10 da mesma. A saída 11 da porta OR será ligada na entrada 9 da porta XOR. A saída 8 da porta XOR será ligada em um resistor e o resistor será ligado no terminal 2 de um led. A entrada catódica do led será ligada na linha de corrente negativa. Com isso temos o nosso quarto bit pronto.</w:t>
+        <w:t xml:space="preserve">Seguindo, ligaremos ambas as chaves 1 dos </w:t>
+      </w:r>
+      <w:proofErr w:type="spellStart"/>
+      <w:r>
+        <w:t>DIPs</w:t>
+      </w:r>
+      <w:proofErr w:type="spellEnd"/>
+      <w:r>
+        <w:t xml:space="preserve"> nas entradas 13 e 12 da porta XOR, respectivamente.  Ligaremos a saída 11 da porta XOR na entrada 10 da mesma. A saída 11 da porta OR será ligada na entrada 9 da porta XOR. A saída 8 da porta XOR será ligada em um resistor e o resistor será ligado no terminal 2 de um led. A entrada catódica do led será ligada na linha de corrente negativa. Com isso temos o nosso quarto bit pronto.</w:t>
       </w:r>
     </w:p>
     <w:p>
@@ -2070,7 +2836,15 @@
         <w:jc w:val="both"/>
       </w:pPr>
       <w:r>
-        <w:t>Seguimos no circuito para implementar o Cout, que seria o bit de saída. Para isso, ligamos a saída 11 da porta OR na entrada 13 da porta AND e, ligaremos a saída 11 da porta XOR na entrada 1 do segundo inversor. A saída 2 do inversor será ligada na entrada 12 da porta AND.</w:t>
+        <w:t xml:space="preserve">Seguimos no circuito para implementar o </w:t>
+      </w:r>
+      <w:proofErr w:type="spellStart"/>
+      <w:r>
+        <w:t>Cout</w:t>
+      </w:r>
+      <w:proofErr w:type="spellEnd"/>
+      <w:r>
+        <w:t>, que seria o bit de saída. Para isso, ligamos a saída 11 da porta OR na entrada 13 da porta AND e, ligaremos a saída 11 da porta XOR na entrada 1 do segundo inversor. A saída 2 do inversor será ligada na entrada 12 da porta AND.</w:t>
       </w:r>
     </w:p>
     <w:p>
@@ -2088,7 +2862,23 @@
         <w:jc w:val="both"/>
       </w:pPr>
       <w:r>
-        <w:t>Com todas essas implementações temos o subtrator de 4 bits funcionando com a saída carry out.</w:t>
+        <w:t xml:space="preserve">Com todas essas implementações temos o </w:t>
+      </w:r>
+      <w:proofErr w:type="spellStart"/>
+      <w:r>
+        <w:t>subtrator</w:t>
+      </w:r>
+      <w:proofErr w:type="spellEnd"/>
+      <w:r>
+        <w:t xml:space="preserve"> de 4 bits funcionando com a saída </w:t>
+      </w:r>
+      <w:proofErr w:type="spellStart"/>
+      <w:r>
+        <w:t>carry</w:t>
+      </w:r>
+      <w:proofErr w:type="spellEnd"/>
+      <w:r>
+        <w:t xml:space="preserve"> out.</w:t>
       </w:r>
     </w:p>
     <w:p>
@@ -2162,8 +2952,21 @@
         <w:pStyle w:val="Legenda"/>
       </w:pPr>
       <w:r>
-        <w:t>Captura de tela do subtrator no Tinkercad</w:t>
-      </w:r>
+        <w:t xml:space="preserve">Captura de tela do </w:t>
+      </w:r>
+      <w:proofErr w:type="spellStart"/>
+      <w:r>
+        <w:t>subtrator</w:t>
+      </w:r>
+      <w:proofErr w:type="spellEnd"/>
+      <w:r>
+        <w:t xml:space="preserve"> no </w:t>
+      </w:r>
+      <w:proofErr w:type="spellStart"/>
+      <w:r>
+        <w:t>Tinkercad</w:t>
+      </w:r>
+      <w:proofErr w:type="spellEnd"/>
     </w:p>
     <w:p>
       <w:pPr>
@@ -2242,8 +3045,13 @@
         <w:pStyle w:val="Legenda"/>
       </w:pPr>
       <w:r>
-        <w:t>Captura de tela do Logisim</w:t>
-      </w:r>
+        <w:t xml:space="preserve">Captura de tela do </w:t>
+      </w:r>
+      <w:proofErr w:type="spellStart"/>
+      <w:r>
+        <w:t>Logisim</w:t>
+      </w:r>
+      <w:proofErr w:type="spellEnd"/>
     </w:p>
     <w:p>
       <w:pPr>
@@ -2251,7 +3059,15 @@
         <w:jc w:val="both"/>
       </w:pPr>
       <w:r>
-        <w:t>Para o maior e menor valor, conseguimos realizar apenas a implementação do circuito no Logisim.</w:t>
+        <w:t xml:space="preserve">Para o maior e menor valor, conseguimos realizar apenas a implementação do circuito no </w:t>
+      </w:r>
+      <w:proofErr w:type="spellStart"/>
+      <w:r>
+        <w:t>Logisim</w:t>
+      </w:r>
+      <w:proofErr w:type="spellEnd"/>
+      <w:r>
+        <w:t>.</w:t>
       </w:r>
     </w:p>
     <w:p>
@@ -2359,7 +3175,21 @@
         <w:rPr>
           <w:lang w:val="pt-BR"/>
         </w:rPr>
-        <w:t>Na implementação do Logisim utilizamos apenas quatro entradas, no registrador A as entradas eram A0, A1, A2 e A3. Além das quatro entradas foram utilizados um Flip-Flop do tipo D para cada bit de entrada. E por fim, utilizamos um Distribuidor para pegar as quatro saídas de dados e transformá-las em apenas uma.</w:t>
+        <w:t xml:space="preserve">Na implementação do </w:t>
+      </w:r>
+      <w:proofErr w:type="spellStart"/>
+      <w:r>
+        <w:rPr>
+          <w:lang w:val="pt-BR"/>
+        </w:rPr>
+        <w:t>Logisim</w:t>
+      </w:r>
+      <w:proofErr w:type="spellEnd"/>
+      <w:r>
+        <w:rPr>
+          <w:lang w:val="pt-BR"/>
+        </w:rPr>
+        <w:t xml:space="preserve"> utilizamos apenas quatro entradas, no registrador A as entradas eram A0, A1, A2 e A3. Além das quatro entradas foram utilizados um Flip-Flop do tipo D para cada bit de entrada. E por fim, utilizamos um Distribuidor para pegar as quatro saídas de dados e transformá-las em apenas uma.</w:t>
       </w:r>
     </w:p>
     <w:p>
@@ -2630,8 +3460,13 @@
         </w:rPr>
       </w:pPr>
       <w:r>
-        <w:t>Operação AND no Logisim</w:t>
-      </w:r>
+        <w:t xml:space="preserve">Operação AND no </w:t>
+      </w:r>
+      <w:proofErr w:type="spellStart"/>
+      <w:r>
+        <w:t>Logisim</w:t>
+      </w:r>
+      <w:proofErr w:type="spellEnd"/>
     </w:p>
     <w:p>
       <w:pPr>
@@ -2729,8 +3564,13 @@
         <w:t xml:space="preserve">NAND </w:t>
       </w:r>
       <w:r>
-        <w:t>no Logisim</w:t>
-      </w:r>
+        <w:t xml:space="preserve">no </w:t>
+      </w:r>
+      <w:proofErr w:type="spellStart"/>
+      <w:r>
+        <w:t>Logisim</w:t>
+      </w:r>
+      <w:proofErr w:type="spellEnd"/>
     </w:p>
     <w:p>
       <w:pPr>
@@ -2836,8 +3676,13 @@
         <w:t>XOR</w:t>
       </w:r>
       <w:r>
-        <w:t xml:space="preserve"> no Logisim</w:t>
-      </w:r>
+        <w:t xml:space="preserve"> no </w:t>
+      </w:r>
+      <w:proofErr w:type="spellStart"/>
+      <w:r>
+        <w:t>Logisim</w:t>
+      </w:r>
+      <w:proofErr w:type="spellEnd"/>
     </w:p>
     <w:p>
       <w:pPr>
@@ -2937,8 +3782,13 @@
         <w:t>OR</w:t>
       </w:r>
       <w:r>
-        <w:t xml:space="preserve"> no Logisim</w:t>
-      </w:r>
+        <w:t xml:space="preserve"> no </w:t>
+      </w:r>
+      <w:proofErr w:type="spellStart"/>
+      <w:r>
+        <w:t>Logisim</w:t>
+      </w:r>
+      <w:proofErr w:type="spellEnd"/>
     </w:p>
     <w:p>
       <w:pPr>
@@ -3108,8 +3958,13 @@
         <w:pStyle w:val="Legenda"/>
       </w:pPr>
       <w:r>
-        <w:t>Captura de tela da ULA no Logisim</w:t>
-      </w:r>
+        <w:t xml:space="preserve">Captura de tela da ULA no </w:t>
+      </w:r>
+      <w:proofErr w:type="spellStart"/>
+      <w:r>
+        <w:t>Logisim</w:t>
+      </w:r>
+      <w:proofErr w:type="spellEnd"/>
     </w:p>
     <w:p>
       <w:pPr>
@@ -3136,7 +3991,43 @@
           <w:sz w:val="18"/>
           <w:szCs w:val="18"/>
         </w:rPr>
-        <w:t>Para ULA no Logisim, foi juntado todas as operações feitas no Logisim. Por questões de espaço foram modificados para o circuito ficar mais compactado. Na saída de cada circuito se utilizou um distribuidor para que 4 bits separados da resposta fossem armazenados em conjunto. A saída desses circuitos foi para um multiplexador, pelo qual, através do número colocado, pode-se escolher qual tipo de operação se deseja realizar, para que a saída do MUX seja seu resultado.</w:t>
+        <w:t xml:space="preserve">Para ULA no </w:t>
+      </w:r>
+      <w:proofErr w:type="spellStart"/>
+      <w:r>
+        <w:rPr>
+          <w:color w:val="000000"/>
+          <w:sz w:val="18"/>
+          <w:szCs w:val="18"/>
+        </w:rPr>
+        <w:t>Logisim</w:t>
+      </w:r>
+      <w:proofErr w:type="spellEnd"/>
+      <w:r>
+        <w:rPr>
+          <w:color w:val="000000"/>
+          <w:sz w:val="18"/>
+          <w:szCs w:val="18"/>
+        </w:rPr>
+        <w:t xml:space="preserve">, foi juntado todas as operações feitas no </w:t>
+      </w:r>
+      <w:proofErr w:type="spellStart"/>
+      <w:r>
+        <w:rPr>
+          <w:color w:val="000000"/>
+          <w:sz w:val="18"/>
+          <w:szCs w:val="18"/>
+        </w:rPr>
+        <w:t>Logisim</w:t>
+      </w:r>
+      <w:proofErr w:type="spellEnd"/>
+      <w:r>
+        <w:rPr>
+          <w:color w:val="000000"/>
+          <w:sz w:val="18"/>
+          <w:szCs w:val="18"/>
+        </w:rPr>
+        <w:t>. Por questões de espaço foram modificados para o circuito ficar mais compactado. Na saída de cada circuito se utilizou um distribuidor para que 4 bits separados da resposta fossem armazenados em conjunto. A saída desses circuitos foi para um multiplexador, pelo qual, através do número colocado, pode-se escolher qual tipo de operação se deseja realizar, para que a saída do MUX seja seu resultado.</w:t>
       </w:r>
     </w:p>
     <w:p>
@@ -3177,23 +4068,77 @@
           <w:szCs w:val="18"/>
         </w:rPr>
         <w:tab/>
-        <w:t xml:space="preserve">Para a ULA no Tinkercad, não conseguimos implementar todas as operações </w:t>
-      </w:r>
+        <w:t xml:space="preserve">Para a ULA no </w:t>
+      </w:r>
+      <w:proofErr w:type="spellStart"/>
       <w:r>
         <w:rPr>
           <w:color w:val="000000"/>
           <w:sz w:val="18"/>
           <w:szCs w:val="18"/>
         </w:rPr>
-        <w:t xml:space="preserve">que realizamos no Logisim. </w:t>
-      </w:r>
+        <w:t>Tinkercad</w:t>
+      </w:r>
+      <w:proofErr w:type="spellEnd"/>
       <w:r>
         <w:rPr>
           <w:color w:val="000000"/>
           <w:sz w:val="18"/>
           <w:szCs w:val="18"/>
         </w:rPr>
-        <w:t>No Tinkercad aplicamos somente as operações básicas e necessárias, devido à dificuldade de implementação.</w:t>
+        <w:t xml:space="preserve">, não conseguimos implementar todas as operações </w:t>
+      </w:r>
+      <w:r>
+        <w:rPr>
+          <w:color w:val="000000"/>
+          <w:sz w:val="18"/>
+          <w:szCs w:val="18"/>
+        </w:rPr>
+        <w:t xml:space="preserve">que realizamos no </w:t>
+      </w:r>
+      <w:proofErr w:type="spellStart"/>
+      <w:r>
+        <w:rPr>
+          <w:color w:val="000000"/>
+          <w:sz w:val="18"/>
+          <w:szCs w:val="18"/>
+        </w:rPr>
+        <w:t>Logisim</w:t>
+      </w:r>
+      <w:proofErr w:type="spellEnd"/>
+      <w:r>
+        <w:rPr>
+          <w:color w:val="000000"/>
+          <w:sz w:val="18"/>
+          <w:szCs w:val="18"/>
+        </w:rPr>
+        <w:t xml:space="preserve">. </w:t>
+      </w:r>
+      <w:r>
+        <w:rPr>
+          <w:color w:val="000000"/>
+          <w:sz w:val="18"/>
+          <w:szCs w:val="18"/>
+        </w:rPr>
+        <w:t xml:space="preserve">No </w:t>
+      </w:r>
+      <w:proofErr w:type="spellStart"/>
+      <w:r>
+        <w:rPr>
+          <w:color w:val="000000"/>
+          <w:sz w:val="18"/>
+          <w:szCs w:val="18"/>
+        </w:rPr>
+        <w:t>Tinkercad</w:t>
+      </w:r>
+      <w:proofErr w:type="spellEnd"/>
+      <w:r>
+        <w:rPr>
+          <w:color w:val="000000"/>
+          <w:sz w:val="18"/>
+          <w:szCs w:val="18"/>
+        </w:rPr>
+        <w:t xml:space="preserve"> aplicamos somente as operações básicas e necessárias, devido à dificuldade de implementação.</w:t>
       </w:r>
     </w:p>
     <w:p>
@@ -3214,7 +4159,61 @@
           <w:szCs w:val="18"/>
         </w:rPr>
         <w:tab/>
-        <w:t xml:space="preserve">Para implementar a unidade lógica aritmética no Tinkercad, diferentemente do Logisim, fizemos ULAs de 1 bit </w:t>
+        <w:t xml:space="preserve">Para implementar a unidade lógica aritmética no </w:t>
+      </w:r>
+      <w:proofErr w:type="spellStart"/>
+      <w:r>
+        <w:rPr>
+          <w:color w:val="000000"/>
+          <w:sz w:val="18"/>
+          <w:szCs w:val="18"/>
+        </w:rPr>
+        <w:t>Tinkercad</w:t>
+      </w:r>
+      <w:proofErr w:type="spellEnd"/>
+      <w:r>
+        <w:rPr>
+          <w:color w:val="000000"/>
+          <w:sz w:val="18"/>
+          <w:szCs w:val="18"/>
+        </w:rPr>
+        <w:t xml:space="preserve">, diferentemente do </w:t>
+      </w:r>
+      <w:proofErr w:type="spellStart"/>
+      <w:r>
+        <w:rPr>
+          <w:color w:val="000000"/>
+          <w:sz w:val="18"/>
+          <w:szCs w:val="18"/>
+        </w:rPr>
+        <w:t>Logisim</w:t>
+      </w:r>
+      <w:proofErr w:type="spellEnd"/>
+      <w:r>
+        <w:rPr>
+          <w:color w:val="000000"/>
+          <w:sz w:val="18"/>
+          <w:szCs w:val="18"/>
+        </w:rPr>
+        <w:t xml:space="preserve">, fizemos </w:t>
+      </w:r>
+      <w:proofErr w:type="spellStart"/>
+      <w:r>
+        <w:rPr>
+          <w:color w:val="000000"/>
+          <w:sz w:val="18"/>
+          <w:szCs w:val="18"/>
+        </w:rPr>
+        <w:t>ULAs</w:t>
+      </w:r>
+      <w:proofErr w:type="spellEnd"/>
+      <w:r>
+        <w:rPr>
+          <w:color w:val="000000"/>
+          <w:sz w:val="18"/>
+          <w:szCs w:val="18"/>
+        </w:rPr>
+        <w:t xml:space="preserve"> de 1 bit </w:t>
       </w:r>
       <w:r>
         <w:rPr>
@@ -3433,10 +4432,50 @@
         <w:t>ão</w:t>
       </w:r>
       <w:r>
-        <w:t xml:space="preserve"> entre as ULAs foi feita da seguinte forma</w:t>
-      </w:r>
-      <w:r>
-        <w:t>, a primeira ULA recebe o Cin por meio de um switch, já as outras ULAs recebem como Cin o Cout da ULA anterior.</w:t>
+        <w:t xml:space="preserve"> entre as </w:t>
+      </w:r>
+      <w:proofErr w:type="spellStart"/>
+      <w:r>
+        <w:t>ULAs</w:t>
+      </w:r>
+      <w:proofErr w:type="spellEnd"/>
+      <w:r>
+        <w:t xml:space="preserve"> foi feita da seguinte forma</w:t>
+      </w:r>
+      <w:r>
+        <w:t xml:space="preserve">, a primeira ULA recebe o </w:t>
+      </w:r>
+      <w:proofErr w:type="spellStart"/>
+      <w:r>
+        <w:t>Cin</w:t>
+      </w:r>
+      <w:proofErr w:type="spellEnd"/>
+      <w:r>
+        <w:t xml:space="preserve"> por meio de um switch, já as outras </w:t>
+      </w:r>
+      <w:proofErr w:type="spellStart"/>
+      <w:r>
+        <w:t>ULAs</w:t>
+      </w:r>
+      <w:proofErr w:type="spellEnd"/>
+      <w:r>
+        <w:t xml:space="preserve"> recebem como </w:t>
+      </w:r>
+      <w:proofErr w:type="spellStart"/>
+      <w:r>
+        <w:t>Cin</w:t>
+      </w:r>
+      <w:proofErr w:type="spellEnd"/>
+      <w:r>
+        <w:t xml:space="preserve"> o </w:t>
+      </w:r>
+      <w:proofErr w:type="spellStart"/>
+      <w:r>
+        <w:t>Cout</w:t>
+      </w:r>
+      <w:proofErr w:type="spellEnd"/>
+      <w:r>
+        <w:t xml:space="preserve"> da ULA anterior.</w:t>
       </w:r>
     </w:p>
     <w:p>
@@ -3448,10 +4487,26 @@
         <w:t>Como escolhemos</w:t>
       </w:r>
       <w:r>
-        <w:t xml:space="preserve"> realizar ULAs de </w:t>
-      </w:r>
-      <w:r>
-        <w:t xml:space="preserve">1 bit para o Tinkercad, todas as operações, consequentemente também foram de 1 bit. </w:t>
+        <w:t xml:space="preserve"> realizar </w:t>
+      </w:r>
+      <w:proofErr w:type="spellStart"/>
+      <w:r>
+        <w:t>ULAs</w:t>
+      </w:r>
+      <w:proofErr w:type="spellEnd"/>
+      <w:r>
+        <w:t xml:space="preserve"> de </w:t>
+      </w:r>
+      <w:r>
+        <w:t xml:space="preserve">1 bit para o </w:t>
+      </w:r>
+      <w:proofErr w:type="spellStart"/>
+      <w:r>
+        <w:t>Tinkercad</w:t>
+      </w:r>
+      <w:proofErr w:type="spellEnd"/>
+      <w:r>
+        <w:t xml:space="preserve">, todas as operações, consequentemente também foram de 1 bit. </w:t>
       </w:r>
       <w:r>
         <w:t xml:space="preserve">A lógica das operações mostradas </w:t>
@@ -3507,7 +4562,15 @@
         <w:t xml:space="preserve"> serve para</w:t>
       </w:r>
       <w:r>
-        <w:t xml:space="preserve"> mostrar quando o Cout estiver ativo.</w:t>
+        <w:t xml:space="preserve"> mostrar quando o </w:t>
+      </w:r>
+      <w:proofErr w:type="spellStart"/>
+      <w:r>
+        <w:t>Cout</w:t>
+      </w:r>
+      <w:proofErr w:type="spellEnd"/>
+      <w:r>
+        <w:t xml:space="preserve"> estiver ativo.</w:t>
       </w:r>
     </w:p>
     <w:p>
@@ -3661,11 +4724,19 @@
         <w:t>Captura de tela da ULA na operação AND</w:t>
       </w:r>
     </w:p>
+    <w:p/>
+    <w:p/>
+    <w:p/>
+    <w:p/>
+    <w:p/>
+    <w:p/>
+    <w:p/>
     <w:p>
       <w:pPr>
         <w:pStyle w:val="Ttulo3"/>
       </w:pPr>
       <w:r>
+        <w:lastRenderedPageBreak/>
         <w:t>OR</w:t>
       </w:r>
     </w:p>
@@ -3679,7 +4750,6 @@
         <w:rPr>
           <w:noProof/>
         </w:rPr>
-        <w:lastRenderedPageBreak/>
         <w:drawing>
           <wp:inline distT="0" distB="0" distL="0" distR="0" wp14:anchorId="0837353D" wp14:editId="30C9D029">
             <wp:extent cx="3086100" cy="2562225"/>
@@ -3972,46 +5042,6 @@
       <w:pPr>
         <w:pStyle w:val="Ttulo5"/>
       </w:pPr>
-    </w:p>
-    <w:p>
-      <w:pPr>
-        <w:pStyle w:val="Ttulo5"/>
-      </w:pPr>
-    </w:p>
-    <w:p>
-      <w:pPr>
-        <w:pStyle w:val="Ttulo5"/>
-      </w:pPr>
-    </w:p>
-    <w:p>
-      <w:pPr>
-        <w:pStyle w:val="Ttulo5"/>
-      </w:pPr>
-    </w:p>
-    <w:p>
-      <w:pPr>
-        <w:pStyle w:val="Ttulo5"/>
-      </w:pPr>
-    </w:p>
-    <w:p>
-      <w:pPr>
-        <w:pStyle w:val="Ttulo5"/>
-      </w:pPr>
-    </w:p>
-    <w:p>
-      <w:pPr>
-        <w:pStyle w:val="Ttulo5"/>
-      </w:pPr>
-    </w:p>
-    <w:p>
-      <w:pPr>
-        <w:pStyle w:val="Ttulo5"/>
-      </w:pPr>
-    </w:p>
-    <w:p>
-      <w:pPr>
-        <w:pStyle w:val="Ttulo5"/>
-      </w:pPr>
       <w:r>
         <w:t>Refer</w:t>
       </w:r>
@@ -4245,10 +5275,7 @@
         </w:sectPr>
       </w:pPr>
       <w:r>
-        <w:t>CIRCUITOS Multiplicador. [S. l.], 5 abr. 2010. Disponível em: https://www.cin.ufpe.br/~if675ec/arquivos/aulas/2003-</w:t>
-      </w:r>
-      <w:r>
-        <w:t>2/unidade1/aula13_CircuitoAritmetico_Multiplicador.pdf. Acesso em: 22 nov. 2022.</w:t>
+        <w:t>CIRCUITOS Multiplicador. [S. l.], 5 abr. 2010. Disponível em: https://www.cin.ufpe.br/~if675ec/arquivos/aulas/2003-2/unidade1/aula13_CircuitoAritmetico_Multiplicador.pdf. Acesso em: 22 nov. 2022.</w:t>
       </w:r>
     </w:p>
     <w:p>
@@ -8630,18 +9657,15 @@
 </file>
 
 <file path=customXml/item1.xml><?xml version="1.0" encoding="utf-8"?>
-<p:properties xmlns:p="http://schemas.microsoft.com/office/2006/metadata/properties" xmlns:xsi="http://www.w3.org/2001/XMLSchema-instance" xmlns:pc="http://schemas.microsoft.com/office/infopath/2007/PartnerControls">
-  <documentManagement>
-    <_activity xmlns="d40b364f-5150-41f6-8db3-36a00d4d6c03" xsi:nil="true"/>
-  </documentManagement>
-</p:properties>
+<?mso-contentType ?>
+<FormTemplates xmlns="http://schemas.microsoft.com/sharepoint/v3/contenttype/forms">
+  <Display>DocumentLibraryForm</Display>
+  <Edit>DocumentLibraryForm</Edit>
+  <New>DocumentLibraryForm</New>
+</FormTemplates>
 </file>
 
 <file path=customXml/item2.xml><?xml version="1.0" encoding="utf-8"?>
-<b:Sources xmlns:b="http://schemas.openxmlformats.org/officeDocument/2006/bibliography" xmlns="http://schemas.openxmlformats.org/officeDocument/2006/bibliography" SelectedStyle="\APA.XSL" StyleName="APA"/>
-</file>
-
-<file path=customXml/item3.xml><?xml version="1.0" encoding="utf-8"?>
 <ct:contentTypeSchema xmlns:ct="http://schemas.microsoft.com/office/2006/metadata/contentType" xmlns:ma="http://schemas.microsoft.com/office/2006/metadata/properties/metaAttributes" ct:_="" ma:_="" ma:contentTypeName="Documento" ma:contentTypeID="0x010100C0F21D92B8FB40409201D9C61E337D69" ma:contentTypeVersion="3" ma:contentTypeDescription="Crie um novo documento." ma:contentTypeScope="" ma:versionID="e2cba1f9f2de58e0654fe4dd0bf9ee02">
   <xsd:schema xmlns:xsd="http://www.w3.org/2001/XMLSchema" xmlns:xs="http://www.w3.org/2001/XMLSchema" xmlns:p="http://schemas.microsoft.com/office/2006/metadata/properties" xmlns:ns3="d40b364f-5150-41f6-8db3-36a00d4d6c03" targetNamespace="http://schemas.microsoft.com/office/2006/metadata/properties" ma:root="true" ma:fieldsID="384c75fbd45d30db91ac055c35673eac" ns3:_="">
     <xsd:import namespace="d40b364f-5150-41f6-8db3-36a00d4d6c03"/>
@@ -8779,34 +9803,27 @@
 </ct:contentTypeSchema>
 </file>
 
+<file path=customXml/item3.xml><?xml version="1.0" encoding="utf-8"?>
+<b:Sources xmlns:b="http://schemas.openxmlformats.org/officeDocument/2006/bibliography" xmlns="http://schemas.openxmlformats.org/officeDocument/2006/bibliography" SelectedStyle="\APA.XSL" StyleName="APA"/>
+</file>
+
 <file path=customXml/item4.xml><?xml version="1.0" encoding="utf-8"?>
-<?mso-contentType ?>
-<FormTemplates xmlns="http://schemas.microsoft.com/sharepoint/v3/contenttype/forms">
-  <Display>DocumentLibraryForm</Display>
-  <Edit>DocumentLibraryForm</Edit>
-  <New>DocumentLibraryForm</New>
-</FormTemplates>
+<p:properties xmlns:p="http://schemas.microsoft.com/office/2006/metadata/properties" xmlns:xsi="http://www.w3.org/2001/XMLSchema-instance" xmlns:pc="http://schemas.microsoft.com/office/infopath/2007/PartnerControls">
+  <documentManagement>
+    <_activity xmlns="d40b364f-5150-41f6-8db3-36a00d4d6c03" xsi:nil="true"/>
+  </documentManagement>
+</p:properties>
 </file>
 
 <file path=customXml/itemProps1.xml><?xml version="1.0" encoding="utf-8"?>
-<ds:datastoreItem xmlns:ds="http://schemas.openxmlformats.org/officeDocument/2006/customXml" ds:itemID="{37B79D37-13BB-4D09-A5DA-2DEE3E9F9A5D}">
+<ds:datastoreItem xmlns:ds="http://schemas.openxmlformats.org/officeDocument/2006/customXml" ds:itemID="{9D9DF749-CDBB-4485-B7F3-D2409988B8D6}">
   <ds:schemaRefs>
-    <ds:schemaRef ds:uri="http://schemas.microsoft.com/office/2006/metadata/properties"/>
-    <ds:schemaRef ds:uri="http://schemas.microsoft.com/office/infopath/2007/PartnerControls"/>
-    <ds:schemaRef ds:uri="d40b364f-5150-41f6-8db3-36a00d4d6c03"/>
+    <ds:schemaRef ds:uri="http://schemas.microsoft.com/sharepoint/v3/contenttype/forms"/>
   </ds:schemaRefs>
 </ds:datastoreItem>
 </file>
 
 <file path=customXml/itemProps2.xml><?xml version="1.0" encoding="utf-8"?>
-<ds:datastoreItem xmlns:ds="http://schemas.openxmlformats.org/officeDocument/2006/customXml" ds:itemID="{9E966C7F-158E-4883-86A6-4454069232BB}">
-  <ds:schemaRefs>
-    <ds:schemaRef ds:uri="http://schemas.openxmlformats.org/officeDocument/2006/bibliography"/>
-  </ds:schemaRefs>
-</ds:datastoreItem>
-</file>
-
-<file path=customXml/itemProps3.xml><?xml version="1.0" encoding="utf-8"?>
 <ds:datastoreItem xmlns:ds="http://schemas.openxmlformats.org/officeDocument/2006/customXml" ds:itemID="{433F3A37-F227-4C5D-ACB1-C90729DCFFEE}">
   <ds:schemaRefs>
     <ds:schemaRef ds:uri="http://schemas.microsoft.com/office/2006/metadata/contentType"/>
@@ -8824,10 +9841,20 @@
 </ds:datastoreItem>
 </file>
 
+<file path=customXml/itemProps3.xml><?xml version="1.0" encoding="utf-8"?>
+<ds:datastoreItem xmlns:ds="http://schemas.openxmlformats.org/officeDocument/2006/customXml" ds:itemID="{9E966C7F-158E-4883-86A6-4454069232BB}">
+  <ds:schemaRefs>
+    <ds:schemaRef ds:uri="http://schemas.openxmlformats.org/officeDocument/2006/bibliography"/>
+  </ds:schemaRefs>
+</ds:datastoreItem>
+</file>
+
 <file path=customXml/itemProps4.xml><?xml version="1.0" encoding="utf-8"?>
-<ds:datastoreItem xmlns:ds="http://schemas.openxmlformats.org/officeDocument/2006/customXml" ds:itemID="{9D9DF749-CDBB-4485-B7F3-D2409988B8D6}">
+<ds:datastoreItem xmlns:ds="http://schemas.openxmlformats.org/officeDocument/2006/customXml" ds:itemID="{37B79D37-13BB-4D09-A5DA-2DEE3E9F9A5D}">
   <ds:schemaRefs>
-    <ds:schemaRef ds:uri="http://schemas.microsoft.com/sharepoint/v3/contenttype/forms"/>
+    <ds:schemaRef ds:uri="http://schemas.microsoft.com/office/2006/metadata/properties"/>
+    <ds:schemaRef ds:uri="http://schemas.microsoft.com/office/infopath/2007/PartnerControls"/>
+    <ds:schemaRef ds:uri="d40b364f-5150-41f6-8db3-36a00d4d6c03"/>
   </ds:schemaRefs>
 </ds:datastoreItem>
 </file>
</xml_diff>